<commit_message>
added added in LLD document
</commit_message>
<xml_diff>
--- a/LLD.docx
+++ b/LLD.docx
@@ -57,6 +57,7 @@
           <w:szCs w:val="48"/>
         </w:rPr>
       </w:r>
+      <w:r/>
     </w:p>
     <w:p>
       <w:pPr>
@@ -79,6 +80,7 @@
           <w:szCs w:val="48"/>
         </w:rPr>
       </w:r>
+      <w:r/>
     </w:p>
     <w:p>
       <w:pPr>
@@ -104,10 +106,11 @@
           <w:highlight w:val="none"/>
         </w:rPr>
       </w:r>
+      <w:r/>
     </w:p>
     <w:tbl>
       <w:tblPr>
-        <w:tblStyle w:val="47"/>
+        <w:tblStyle w:val="666"/>
         <w:tblW w:w="0" w:type="auto"/>
         <w:tblLook w:val="04A0" w:firstRow="1" w:lastRow="0" w:firstColumn="1" w:lastColumn="0" w:noHBand="0" w:noVBand="1"/>
       </w:tblPr>
@@ -146,6 +149,7 @@
                 <w:highlight w:val="none"/>
               </w:rPr>
             </w:r>
+            <w:r/>
           </w:p>
         </w:tc>
         <w:tc>
@@ -177,6 +181,7 @@
                 <w:highlight w:val="none"/>
               </w:rPr>
             </w:r>
+            <w:r/>
           </w:p>
         </w:tc>
       </w:tr>
@@ -212,6 +217,7 @@
                 <w:highlight w:val="none"/>
               </w:rPr>
             </w:r>
+            <w:r/>
           </w:p>
         </w:tc>
         <w:tc>
@@ -244,6 +250,7 @@
                 <w:highlight w:val="none"/>
               </w:rPr>
             </w:r>
+            <w:r/>
           </w:p>
         </w:tc>
       </w:tr>
@@ -278,6 +285,7 @@
                 <w:highlight w:val="none"/>
               </w:rPr>
             </w:r>
+            <w:r/>
           </w:p>
         </w:tc>
         <w:tc>
@@ -309,6 +317,7 @@
                 <w:highlight w:val="none"/>
               </w:rPr>
             </w:r>
+            <w:r/>
           </w:p>
         </w:tc>
       </w:tr>
@@ -335,6 +344,7 @@
           <w:highlight w:val="none"/>
         </w:rPr>
       </w:r>
+      <w:r/>
     </w:p>
     <w:p>
       <w:pPr>
@@ -388,18 +398,470 @@
           <w:szCs w:val="32"/>
         </w:rPr>
       </w:r>
+      <w:r/>
+    </w:p>
+    <w:p>
+      <w:pPr>
+        <w:rPr>
+          <w:b/>
+          <w:bCs/>
+          <w:sz w:val="28"/>
+          <w:szCs w:val="28"/>
+          <w:highlight w:val="none"/>
+        </w:rPr>
+      </w:pPr>
+      <w:r>
+        <w:rPr>
+          <w:b/>
+          <w:bCs/>
+          <w:sz w:val="28"/>
+          <w:szCs w:val="28"/>
+          <w:highlight w:val="none"/>
+        </w:rPr>
+        <w:t xml:space="preserve">Reviews</w:t>
+      </w:r>
+      <w:r>
+        <w:rPr>
+          <w:b/>
+          <w:bCs/>
+          <w:sz w:val="28"/>
+          <w:szCs w:val="28"/>
+          <w:highlight w:val="none"/>
+        </w:rPr>
+      </w:r>
+    </w:p>
+    <w:tbl>
+      <w:tblPr>
+        <w:tblStyle w:val="666"/>
+        <w:tblW w:w="0" w:type="auto"/>
+        <w:tblLook w:val="04A0" w:firstRow="1" w:lastRow="0" w:firstColumn="1" w:lastColumn="0" w:noHBand="0" w:noVBand="1"/>
+      </w:tblPr>
+      <w:tblGrid>
+        <w:gridCol w:w="2339"/>
+        <w:gridCol w:w="2339"/>
+        <w:gridCol w:w="2339"/>
+        <w:gridCol w:w="2339"/>
+      </w:tblGrid>
+      <w:tr>
+        <w:trPr/>
+        <w:tc>
+          <w:tcPr>
+            <w:tcW w:w="2339" w:type="dxa"/>
+            <w:textDirection w:val="lrTb"/>
+            <w:noWrap w:val="false"/>
+          </w:tcPr>
+          <w:p>
+            <w:pPr>
+              <w:rPr>
+                <w:b/>
+                <w:bCs/>
+                <w:sz w:val="28"/>
+                <w:szCs w:val="28"/>
+                <w:highlight w:val="none"/>
+              </w:rPr>
+            </w:pPr>
+            <w:r>
+              <w:rPr>
+                <w:b/>
+                <w:bCs/>
+                <w:sz w:val="28"/>
+                <w:szCs w:val="28"/>
+                <w:highlight w:val="none"/>
+              </w:rPr>
+              <w:t xml:space="preserve">Version</w:t>
+            </w:r>
+            <w:r>
+              <w:rPr>
+                <w:b/>
+                <w:bCs/>
+                <w:sz w:val="28"/>
+                <w:szCs w:val="28"/>
+                <w:highlight w:val="none"/>
+              </w:rPr>
+            </w:r>
+          </w:p>
+        </w:tc>
+        <w:tc>
+          <w:tcPr>
+            <w:tcW w:w="2339" w:type="dxa"/>
+            <w:textDirection w:val="lrTb"/>
+            <w:noWrap w:val="false"/>
+          </w:tcPr>
+          <w:p>
+            <w:pPr>
+              <w:rPr>
+                <w:b/>
+                <w:bCs/>
+                <w:sz w:val="28"/>
+                <w:szCs w:val="28"/>
+                <w:highlight w:val="none"/>
+              </w:rPr>
+            </w:pPr>
+            <w:r>
+              <w:rPr>
+                <w:b/>
+                <w:bCs/>
+                <w:sz w:val="28"/>
+                <w:szCs w:val="28"/>
+                <w:highlight w:val="none"/>
+              </w:rPr>
+              <w:t xml:space="preserve">Date</w:t>
+            </w:r>
+            <w:r>
+              <w:rPr>
+                <w:b/>
+                <w:bCs/>
+                <w:sz w:val="28"/>
+                <w:szCs w:val="28"/>
+                <w:highlight w:val="none"/>
+              </w:rPr>
+            </w:r>
+          </w:p>
+        </w:tc>
+        <w:tc>
+          <w:tcPr>
+            <w:tcW w:w="2339" w:type="dxa"/>
+            <w:textDirection w:val="lrTb"/>
+            <w:noWrap w:val="false"/>
+          </w:tcPr>
+          <w:p>
+            <w:pPr>
+              <w:rPr>
+                <w:b/>
+                <w:bCs/>
+                <w:sz w:val="28"/>
+                <w:szCs w:val="28"/>
+                <w:highlight w:val="none"/>
+              </w:rPr>
+            </w:pPr>
+            <w:r>
+              <w:rPr>
+                <w:b/>
+                <w:bCs/>
+                <w:sz w:val="28"/>
+                <w:szCs w:val="28"/>
+                <w:highlight w:val="none"/>
+              </w:rPr>
+              <w:t xml:space="preserve">Reviewer</w:t>
+            </w:r>
+            <w:r>
+              <w:rPr>
+                <w:b/>
+                <w:bCs/>
+                <w:sz w:val="28"/>
+                <w:szCs w:val="28"/>
+                <w:highlight w:val="none"/>
+              </w:rPr>
+            </w:r>
+          </w:p>
+        </w:tc>
+        <w:tc>
+          <w:tcPr>
+            <w:tcW w:w="2339" w:type="dxa"/>
+            <w:textDirection w:val="lrTb"/>
+            <w:noWrap w:val="false"/>
+          </w:tcPr>
+          <w:p>
+            <w:pPr>
+              <w:rPr>
+                <w:b/>
+                <w:bCs/>
+                <w:sz w:val="28"/>
+                <w:szCs w:val="28"/>
+                <w:highlight w:val="none"/>
+              </w:rPr>
+            </w:pPr>
+            <w:r>
+              <w:rPr>
+                <w:b/>
+                <w:bCs/>
+                <w:sz w:val="28"/>
+                <w:szCs w:val="28"/>
+                <w:highlight w:val="none"/>
+              </w:rPr>
+              <w:t xml:space="preserve">Comments</w:t>
+            </w:r>
+            <w:r>
+              <w:rPr>
+                <w:b/>
+                <w:bCs/>
+                <w:sz w:val="28"/>
+                <w:szCs w:val="28"/>
+                <w:highlight w:val="none"/>
+              </w:rPr>
+            </w:r>
+          </w:p>
+        </w:tc>
+      </w:tr>
+      <w:tr>
+        <w:trPr/>
+        <w:tc>
+          <w:tcPr>
+            <w:tcW w:w="2339" w:type="dxa"/>
+            <w:textDirection w:val="lrTb"/>
+            <w:noWrap w:val="false"/>
+          </w:tcPr>
+          <w:p>
+            <w:pPr>
+              <w:rPr>
+                <w:b/>
+                <w:bCs/>
+                <w:sz w:val="28"/>
+                <w:szCs w:val="28"/>
+                <w:highlight w:val="none"/>
+              </w:rPr>
+            </w:pPr>
+            <w:r>
+              <w:rPr>
+                <w:b/>
+                <w:bCs/>
+                <w:sz w:val="28"/>
+                <w:szCs w:val="28"/>
+                <w:highlight w:val="none"/>
+              </w:rPr>
+            </w:r>
+            <w:r>
+              <w:rPr>
+                <w:b/>
+                <w:bCs/>
+                <w:sz w:val="28"/>
+                <w:szCs w:val="28"/>
+                <w:highlight w:val="none"/>
+              </w:rPr>
+            </w:r>
+          </w:p>
+        </w:tc>
+        <w:tc>
+          <w:tcPr>
+            <w:tcW w:w="2339" w:type="dxa"/>
+            <w:textDirection w:val="lrTb"/>
+            <w:noWrap w:val="false"/>
+          </w:tcPr>
+          <w:p>
+            <w:pPr>
+              <w:rPr>
+                <w:b/>
+                <w:bCs/>
+                <w:sz w:val="28"/>
+                <w:szCs w:val="28"/>
+                <w:highlight w:val="none"/>
+              </w:rPr>
+            </w:pPr>
+            <w:r>
+              <w:rPr>
+                <w:b/>
+                <w:bCs/>
+                <w:sz w:val="28"/>
+                <w:szCs w:val="28"/>
+                <w:highlight w:val="none"/>
+              </w:rPr>
+            </w:r>
+            <w:r>
+              <w:rPr>
+                <w:b/>
+                <w:bCs/>
+                <w:sz w:val="28"/>
+                <w:szCs w:val="28"/>
+                <w:highlight w:val="none"/>
+              </w:rPr>
+            </w:r>
+          </w:p>
+        </w:tc>
+        <w:tc>
+          <w:tcPr>
+            <w:tcW w:w="2339" w:type="dxa"/>
+            <w:textDirection w:val="lrTb"/>
+            <w:noWrap w:val="false"/>
+          </w:tcPr>
+          <w:p>
+            <w:pPr>
+              <w:rPr>
+                <w:b/>
+                <w:bCs/>
+                <w:sz w:val="28"/>
+                <w:szCs w:val="28"/>
+                <w:highlight w:val="none"/>
+              </w:rPr>
+            </w:pPr>
+            <w:r>
+              <w:rPr>
+                <w:b/>
+                <w:bCs/>
+                <w:sz w:val="28"/>
+                <w:szCs w:val="28"/>
+                <w:highlight w:val="none"/>
+              </w:rPr>
+            </w:r>
+            <w:r>
+              <w:rPr>
+                <w:b/>
+                <w:bCs/>
+                <w:sz w:val="28"/>
+                <w:szCs w:val="28"/>
+                <w:highlight w:val="none"/>
+              </w:rPr>
+            </w:r>
+          </w:p>
+        </w:tc>
+        <w:tc>
+          <w:tcPr>
+            <w:tcW w:w="2339" w:type="dxa"/>
+            <w:textDirection w:val="lrTb"/>
+            <w:noWrap w:val="false"/>
+          </w:tcPr>
+          <w:p>
+            <w:pPr>
+              <w:rPr>
+                <w:b/>
+                <w:bCs/>
+                <w:sz w:val="28"/>
+                <w:szCs w:val="28"/>
+                <w:highlight w:val="none"/>
+              </w:rPr>
+            </w:pPr>
+            <w:r>
+              <w:rPr>
+                <w:b/>
+                <w:bCs/>
+                <w:sz w:val="28"/>
+                <w:szCs w:val="28"/>
+                <w:highlight w:val="none"/>
+              </w:rPr>
+            </w:r>
+            <w:r>
+              <w:rPr>
+                <w:b/>
+                <w:bCs/>
+                <w:sz w:val="28"/>
+                <w:szCs w:val="28"/>
+                <w:highlight w:val="none"/>
+              </w:rPr>
+            </w:r>
+          </w:p>
+        </w:tc>
+      </w:tr>
+    </w:tbl>
+    <w:p>
+      <w:pPr>
+        <w:rPr>
+          <w:b/>
+          <w:bCs/>
+          <w:sz w:val="28"/>
+          <w:szCs w:val="28"/>
+          <w:highlight w:val="none"/>
+        </w:rPr>
+      </w:pPr>
+      <w:r>
+        <w:rPr>
+          <w:b/>
+          <w:bCs/>
+          <w:sz w:val="28"/>
+          <w:szCs w:val="28"/>
+          <w:highlight w:val="none"/>
+        </w:rPr>
+      </w:r>
+      <w:r>
+        <w:rPr>
+          <w:b/>
+          <w:bCs/>
+          <w:sz w:val="28"/>
+          <w:szCs w:val="28"/>
+          <w:highlight w:val="none"/>
+        </w:rPr>
+      </w:r>
+    </w:p>
+    <w:p>
+      <w:pPr>
+        <w:rPr>
+          <w:b/>
+          <w:bCs/>
+          <w:sz w:val="28"/>
+          <w:szCs w:val="28"/>
+          <w:highlight w:val="none"/>
+        </w:rPr>
+      </w:pPr>
+      <w:r>
+        <w:rPr>
+          <w:b/>
+          <w:bCs/>
+          <w:sz w:val="28"/>
+          <w:szCs w:val="28"/>
+          <w:highlight w:val="none"/>
+        </w:rPr>
+      </w:r>
+      <w:r>
+        <w:rPr>
+          <w:b/>
+          <w:bCs/>
+          <w:sz w:val="28"/>
+          <w:szCs w:val="28"/>
+          <w:highlight w:val="none"/>
+        </w:rPr>
+      </w:r>
+    </w:p>
+    <w:p>
+      <w:pPr>
+        <w:rPr>
+          <w:b/>
+          <w:bCs/>
+          <w:sz w:val="32"/>
+          <w:szCs w:val="32"/>
+          <w:highlight w:val="none"/>
+        </w:rPr>
+      </w:pPr>
       <w:r>
         <w:rPr>
           <w:b/>
           <w:bCs/>
           <w:sz w:val="32"/>
           <w:szCs w:val="32"/>
+          <w:highlight w:val="none"/>
+        </w:rPr>
+      </w:r>
+      <w:r>
+        <w:rPr>
+          <w:b/>
+          <w:bCs/>
+          <w:sz w:val="32"/>
+          <w:szCs w:val="32"/>
+          <w:highlight w:val="none"/>
         </w:rPr>
       </w:r>
     </w:p>
+    <w:p>
+      <w:pPr>
+        <w:rPr>
+          <w:b/>
+          <w:bCs/>
+          <w:sz w:val="32"/>
+          <w:szCs w:val="32"/>
+          <w:highlight w:val="none"/>
+        </w:rPr>
+      </w:pPr>
+      <w:r>
+        <w:rPr>
+          <w:b/>
+          <w:bCs/>
+          <w:sz w:val="32"/>
+          <w:szCs w:val="32"/>
+          <w:highlight w:val="none"/>
+        </w:rPr>
+      </w:r>
+      <w:r>
+        <w:rPr>
+          <w:b/>
+          <w:bCs/>
+          <w:sz w:val="32"/>
+          <w:szCs w:val="32"/>
+          <w:highlight w:val="none"/>
+        </w:rPr>
+        <w:t xml:space="preserve">Approval Status</w:t>
+      </w:r>
+      <w:r/>
+    </w:p>
     <w:tbl>
       <w:tblPr>
-        <w:tblStyle w:val="47"/>
+        <w:tblStyle w:val="666"/>
         <w:tblW w:w="0" w:type="auto"/>
         <w:tblLayout w:type="fixed"/>
         <w:tblLook w:val="04A0" w:firstRow="1" w:lastRow="0" w:firstColumn="1" w:lastColumn="0" w:noHBand="0" w:noVBand="1"/>
@@ -422,10 +884,6 @@
           <w:p>
             <w:pPr>
               <w:rPr>
-                <w:b/>
-                <w:bCs/>
-                <w:sz w:val="32"/>
-                <w:szCs w:val="32"/>
                 <w:highlight w:val="none"/>
               </w:rPr>
             </w:pPr>
@@ -448,6 +906,7 @@
                 <w:highlight w:val="none"/>
               </w:rPr>
             </w:r>
+            <w:r/>
           </w:p>
         </w:tc>
         <w:tc>
@@ -459,10 +918,6 @@
           <w:p>
             <w:pPr>
               <w:rPr>
-                <w:b/>
-                <w:bCs/>
-                <w:sz w:val="28"/>
-                <w:szCs w:val="28"/>
                 <w:highlight w:val="none"/>
               </w:rPr>
             </w:pPr>
@@ -485,6 +940,7 @@
                 <w:highlight w:val="none"/>
               </w:rPr>
             </w:r>
+            <w:r/>
           </w:p>
         </w:tc>
         <w:tc>
@@ -496,10 +952,6 @@
           <w:p>
             <w:pPr>
               <w:rPr>
-                <w:b/>
-                <w:bCs/>
-                <w:sz w:val="32"/>
-                <w:szCs w:val="32"/>
                 <w:highlight w:val="none"/>
               </w:rPr>
             </w:pPr>
@@ -522,6 +974,7 @@
                 <w:highlight w:val="none"/>
               </w:rPr>
             </w:r>
+            <w:r/>
           </w:p>
         </w:tc>
         <w:tc>
@@ -533,10 +986,6 @@
           <w:p>
             <w:pPr>
               <w:rPr>
-                <w:b/>
-                <w:bCs/>
-                <w:sz w:val="32"/>
-                <w:szCs w:val="32"/>
                 <w:highlight w:val="none"/>
               </w:rPr>
             </w:pPr>
@@ -559,6 +1008,7 @@
                 <w:highlight w:val="none"/>
               </w:rPr>
             </w:r>
+            <w:r/>
           </w:p>
         </w:tc>
         <w:tc>
@@ -570,10 +1020,6 @@
           <w:p>
             <w:pPr>
               <w:rPr>
-                <w:b/>
-                <w:bCs/>
-                <w:sz w:val="32"/>
-                <w:szCs w:val="32"/>
                 <w:highlight w:val="none"/>
               </w:rPr>
             </w:pPr>
@@ -596,6 +1042,7 @@
                 <w:highlight w:val="none"/>
               </w:rPr>
             </w:r>
+            <w:r/>
           </w:p>
         </w:tc>
       </w:tr>
@@ -610,10 +1057,6 @@
           <w:p>
             <w:pPr>
               <w:rPr>
-                <w:b/>
-                <w:bCs/>
-                <w:sz w:val="32"/>
-                <w:szCs w:val="32"/>
                 <w:highlight w:val="none"/>
               </w:rPr>
             </w:pPr>
@@ -635,6 +1078,7 @@
                 <w:highlight w:val="none"/>
               </w:rPr>
             </w:r>
+            <w:r/>
           </w:p>
         </w:tc>
         <w:tc>
@@ -646,10 +1090,6 @@
           <w:p>
             <w:pPr>
               <w:rPr>
-                <w:b/>
-                <w:bCs/>
-                <w:sz w:val="32"/>
-                <w:szCs w:val="32"/>
                 <w:highlight w:val="none"/>
               </w:rPr>
             </w:pPr>
@@ -671,6 +1111,7 @@
                 <w:highlight w:val="none"/>
               </w:rPr>
             </w:r>
+            <w:r/>
           </w:p>
         </w:tc>
         <w:tc>
@@ -682,10 +1123,6 @@
           <w:p>
             <w:pPr>
               <w:rPr>
-                <w:b/>
-                <w:bCs/>
-                <w:sz w:val="32"/>
-                <w:szCs w:val="32"/>
                 <w:highlight w:val="none"/>
               </w:rPr>
             </w:pPr>
@@ -707,6 +1144,7 @@
                 <w:highlight w:val="none"/>
               </w:rPr>
             </w:r>
+            <w:r/>
           </w:p>
         </w:tc>
         <w:tc>
@@ -718,10 +1156,6 @@
           <w:p>
             <w:pPr>
               <w:rPr>
-                <w:b/>
-                <w:bCs/>
-                <w:sz w:val="32"/>
-                <w:szCs w:val="32"/>
                 <w:highlight w:val="none"/>
               </w:rPr>
             </w:pPr>
@@ -743,6 +1177,7 @@
                 <w:highlight w:val="none"/>
               </w:rPr>
             </w:r>
+            <w:r/>
           </w:p>
         </w:tc>
         <w:tc>
@@ -754,10 +1189,6 @@
           <w:p>
             <w:pPr>
               <w:rPr>
-                <w:b/>
-                <w:bCs/>
-                <w:sz w:val="32"/>
-                <w:szCs w:val="32"/>
                 <w:highlight w:val="none"/>
               </w:rPr>
             </w:pPr>
@@ -779,6 +1210,7 @@
                 <w:highlight w:val="none"/>
               </w:rPr>
             </w:r>
+            <w:r/>
           </w:p>
         </w:tc>
       </w:tr>
@@ -812,6 +1244,857 @@
         </w:rPr>
       </w:r>
     </w:p>
+    <w:p>
+      <w:pPr>
+        <w:rPr>
+          <w:b/>
+          <w:bCs/>
+          <w:sz w:val="32"/>
+          <w:szCs w:val="32"/>
+          <w:highlight w:val="none"/>
+        </w:rPr>
+      </w:pPr>
+      <w:r>
+        <w:rPr>
+          <w:b/>
+          <w:bCs/>
+          <w:sz w:val="32"/>
+          <w:szCs w:val="32"/>
+          <w:highlight w:val="none"/>
+        </w:rPr>
+        <w:br w:type="page" w:clear="all"/>
+      </w:r>
+      <w:r>
+        <w:rPr>
+          <w:b/>
+          <w:bCs/>
+          <w:sz w:val="32"/>
+          <w:szCs w:val="32"/>
+          <w:highlight w:val="none"/>
+        </w:rPr>
+      </w:r>
+      <w:r/>
+    </w:p>
+    <w:p>
+      <w:pPr>
+        <w:rPr>
+          <w:b/>
+          <w:bCs/>
+          <w:sz w:val="32"/>
+          <w:szCs w:val="32"/>
+          <w:highlight w:val="none"/>
+        </w:rPr>
+      </w:pPr>
+      <w:r>
+        <w:rPr>
+          <w:b/>
+          <w:bCs/>
+          <w:sz w:val="32"/>
+          <w:szCs w:val="32"/>
+          <w:highlight w:val="none"/>
+        </w:rPr>
+        <w:t xml:space="preserve">Content</w:t>
+      </w:r>
+      <w:r>
+        <w:rPr>
+          <w:b/>
+          <w:bCs/>
+          <w:sz w:val="32"/>
+          <w:szCs w:val="32"/>
+          <w:highlight w:val="none"/>
+        </w:rPr>
+      </w:r>
+      <w:r/>
+    </w:p>
+    <w:p>
+      <w:pPr>
+        <w:pStyle w:val="814"/>
+        <w:numPr>
+          <w:ilvl w:val="0"/>
+          <w:numId w:val="1"/>
+        </w:numPr>
+        <w:rPr>
+          <w:b/>
+          <w:bCs/>
+          <w:sz w:val="32"/>
+          <w:szCs w:val="32"/>
+          <w:highlight w:val="none"/>
+        </w:rPr>
+      </w:pPr>
+      <w:r>
+        <w:rPr>
+          <w:b/>
+          <w:bCs/>
+          <w:sz w:val="32"/>
+          <w:szCs w:val="32"/>
+          <w:highlight w:val="none"/>
+        </w:rPr>
+        <w:t xml:space="preserve">Introduction</w:t>
+      </w:r>
+      <w:r>
+        <w:rPr>
+          <w:b/>
+          <w:bCs/>
+          <w:sz w:val="32"/>
+          <w:szCs w:val="32"/>
+          <w:highlight w:val="none"/>
+        </w:rPr>
+      </w:r>
+    </w:p>
+    <w:p>
+      <w:pPr>
+        <w:pStyle w:val="814"/>
+        <w:numPr>
+          <w:ilvl w:val="0"/>
+          <w:numId w:val="1"/>
+        </w:numPr>
+        <w:rPr>
+          <w:b/>
+          <w:bCs/>
+          <w:sz w:val="32"/>
+          <w:szCs w:val="32"/>
+          <w:highlight w:val="none"/>
+        </w:rPr>
+      </w:pPr>
+      <w:r>
+        <w:rPr>
+          <w:b/>
+          <w:bCs/>
+          <w:sz w:val="32"/>
+          <w:szCs w:val="32"/>
+          <w:highlight w:val="none"/>
+        </w:rPr>
+        <w:t xml:space="preserve">Architecture</w:t>
+      </w:r>
+      <w:r>
+        <w:rPr>
+          <w:b/>
+          <w:bCs/>
+          <w:sz w:val="32"/>
+          <w:szCs w:val="32"/>
+          <w:highlight w:val="none"/>
+        </w:rPr>
+      </w:r>
+    </w:p>
+    <w:p>
+      <w:pPr>
+        <w:pStyle w:val="814"/>
+        <w:numPr>
+          <w:ilvl w:val="0"/>
+          <w:numId w:val="1"/>
+        </w:numPr>
+        <w:rPr>
+          <w:b/>
+          <w:bCs/>
+          <w:sz w:val="32"/>
+          <w:szCs w:val="32"/>
+          <w:highlight w:val="none"/>
+        </w:rPr>
+      </w:pPr>
+      <w:r>
+        <w:rPr>
+          <w:b/>
+          <w:bCs/>
+          <w:sz w:val="32"/>
+          <w:szCs w:val="32"/>
+          <w:highlight w:val="none"/>
+        </w:rPr>
+        <w:t xml:space="preserve">Architecture Description</w:t>
+      </w:r>
+      <w:r>
+        <w:rPr>
+          <w:b/>
+          <w:bCs/>
+          <w:sz w:val="32"/>
+          <w:szCs w:val="32"/>
+          <w:highlight w:val="none"/>
+        </w:rPr>
+      </w:r>
+    </w:p>
+    <w:p>
+      <w:pPr>
+        <w:pStyle w:val="814"/>
+        <w:numPr>
+          <w:ilvl w:val="0"/>
+          <w:numId w:val="1"/>
+        </w:numPr>
+        <w:rPr>
+          <w:b/>
+          <w:bCs/>
+          <w:sz w:val="32"/>
+          <w:szCs w:val="32"/>
+          <w:highlight w:val="none"/>
+        </w:rPr>
+      </w:pPr>
+      <w:r>
+        <w:rPr>
+          <w:b/>
+          <w:bCs/>
+          <w:sz w:val="32"/>
+          <w:szCs w:val="32"/>
+          <w:highlight w:val="none"/>
+        </w:rPr>
+        <w:t xml:space="preserve">Unit Test Cases</w:t>
+      </w:r>
+      <w:r>
+        <w:rPr>
+          <w:b/>
+          <w:bCs/>
+          <w:sz w:val="32"/>
+          <w:szCs w:val="32"/>
+          <w:highlight w:val="none"/>
+        </w:rPr>
+      </w:r>
+    </w:p>
+    <w:p>
+      <w:pPr>
+        <w:ind w:left="720" w:firstLine="0"/>
+        <w:rPr>
+          <w:b/>
+          <w:bCs/>
+          <w:sz w:val="32"/>
+          <w:szCs w:val="32"/>
+          <w:highlight w:val="none"/>
+        </w:rPr>
+      </w:pPr>
+      <w:r>
+        <w:rPr>
+          <w:b/>
+          <w:bCs/>
+          <w:sz w:val="32"/>
+          <w:szCs w:val="32"/>
+          <w:highlight w:val="none"/>
+        </w:rPr>
+      </w:r>
+      <w:r>
+        <w:rPr>
+          <w:b/>
+          <w:bCs/>
+          <w:sz w:val="32"/>
+          <w:szCs w:val="32"/>
+          <w:highlight w:val="none"/>
+        </w:rPr>
+      </w:r>
+    </w:p>
+    <w:p>
+      <w:pPr>
+        <w:ind w:left="720" w:firstLine="0"/>
+        <w:rPr>
+          <w:b/>
+          <w:bCs/>
+          <w:sz w:val="32"/>
+          <w:szCs w:val="32"/>
+          <w:highlight w:val="none"/>
+        </w:rPr>
+      </w:pPr>
+      <w:r>
+        <w:rPr>
+          <w:b/>
+          <w:bCs/>
+          <w:sz w:val="32"/>
+          <w:szCs w:val="32"/>
+          <w:highlight w:val="none"/>
+        </w:rPr>
+        <w:br w:type="page" w:clear="all"/>
+      </w:r>
+      <w:r>
+        <w:rPr>
+          <w:b/>
+          <w:bCs/>
+          <w:sz w:val="32"/>
+          <w:szCs w:val="32"/>
+          <w:highlight w:val="none"/>
+        </w:rPr>
+      </w:r>
+      <w:r/>
+    </w:p>
+    <w:p>
+      <w:pPr>
+        <w:ind w:left="720" w:firstLine="0"/>
+      </w:pPr>
+      <w:r>
+        <w:rPr>
+          <w:b/>
+          <w:bCs/>
+          <w:sz w:val="32"/>
+          <w:szCs w:val="32"/>
+          <w:highlight w:val="none"/>
+        </w:rPr>
+        <w:t xml:space="preserve">1. Introduction</w:t>
+      </w:r>
+      <w:r/>
+    </w:p>
+    <w:p>
+      <w:pPr>
+        <w:ind w:left="720" w:firstLine="0"/>
+      </w:pPr>
+      <w:r>
+        <w:rPr>
+          <w:b/>
+          <w:bCs/>
+          <w:sz w:val="32"/>
+          <w:szCs w:val="32"/>
+          <w:highlight w:val="none"/>
+        </w:rPr>
+      </w:r>
+      <w:r/>
+    </w:p>
+    <w:p>
+      <w:pPr>
+        <w:ind w:left="720" w:firstLine="0"/>
+      </w:pPr>
+      <w:r>
+        <w:rPr>
+          <w:b/>
+          <w:bCs/>
+          <w:sz w:val="32"/>
+          <w:szCs w:val="32"/>
+          <w:highlight w:val="none"/>
+        </w:rPr>
+        <w:t xml:space="preserve">1.1. What is Low-Level design document?</w:t>
+      </w:r>
+      <w:r/>
+    </w:p>
+    <w:p>
+      <w:pPr>
+        <w:ind w:left="720" w:firstLine="0"/>
+        <w:rPr>
+          <w:b w:val="0"/>
+          <w:bCs w:val="0"/>
+          <w:sz w:val="24"/>
+          <w:szCs w:val="24"/>
+        </w:rPr>
+      </w:pPr>
+      <w:r>
+        <w:rPr>
+          <w:b w:val="0"/>
+          <w:bCs w:val="0"/>
+          <w:sz w:val="24"/>
+          <w:szCs w:val="24"/>
+          <w:highlight w:val="none"/>
+        </w:rPr>
+        <w:t xml:space="preserve">The goal of LLD or a low-level design document (LLDD) is to give the internal logical design of the </w:t>
+      </w:r>
+      <w:r>
+        <w:rPr>
+          <w:b w:val="0"/>
+          <w:bCs w:val="0"/>
+          <w:sz w:val="24"/>
+          <w:szCs w:val="24"/>
+        </w:rPr>
+      </w:r>
+      <w:r>
+        <w:rPr>
+          <w:b w:val="0"/>
+          <w:bCs w:val="0"/>
+          <w:sz w:val="24"/>
+          <w:szCs w:val="24"/>
+          <w:highlight w:val="none"/>
+        </w:rPr>
+        <w:t xml:space="preserve">actual program code for Food Recommendation System. LLD describes the class diagrams with the </w:t>
+      </w:r>
+      <w:r>
+        <w:rPr>
+          <w:b w:val="0"/>
+          <w:bCs w:val="0"/>
+          <w:sz w:val="24"/>
+          <w:szCs w:val="24"/>
+        </w:rPr>
+      </w:r>
+      <w:r>
+        <w:rPr>
+          <w:b w:val="0"/>
+          <w:bCs w:val="0"/>
+          <w:sz w:val="24"/>
+          <w:szCs w:val="24"/>
+          <w:highlight w:val="none"/>
+        </w:rPr>
+        <w:t xml:space="preserve">methods and relations between classes and program specs. It describes the modules so that the </w:t>
+      </w:r>
+      <w:r>
+        <w:rPr>
+          <w:b w:val="0"/>
+          <w:bCs w:val="0"/>
+          <w:sz w:val="24"/>
+          <w:szCs w:val="24"/>
+          <w:highlight w:val="none"/>
+        </w:rPr>
+      </w:r>
+      <w:r>
+        <w:rPr>
+          <w:b w:val="0"/>
+          <w:bCs w:val="0"/>
+          <w:sz w:val="24"/>
+          <w:szCs w:val="24"/>
+          <w:highlight w:val="none"/>
+        </w:rPr>
+        <w:t xml:space="preserve">programmer can directly code the program from the document.</w:t>
+      </w:r>
+      <w:r>
+        <w:rPr>
+          <w:b w:val="0"/>
+          <w:bCs w:val="0"/>
+          <w:sz w:val="24"/>
+          <w:szCs w:val="24"/>
+        </w:rPr>
+      </w:r>
+      <w:r>
+        <w:rPr>
+          <w:b w:val="0"/>
+          <w:bCs w:val="0"/>
+          <w:sz w:val="24"/>
+          <w:szCs w:val="24"/>
+          <w:highlight w:val="none"/>
+        </w:rPr>
+      </w:r>
+    </w:p>
+    <w:p>
+      <w:pPr>
+        <w:ind w:left="720" w:firstLine="0"/>
+      </w:pPr>
+      <w:r>
+        <w:rPr>
+          <w:b/>
+          <w:bCs/>
+          <w:sz w:val="32"/>
+          <w:szCs w:val="32"/>
+          <w:highlight w:val="none"/>
+        </w:rPr>
+        <w:t xml:space="preserve">1.2. Scope</w:t>
+      </w:r>
+      <w:r/>
+    </w:p>
+    <w:p>
+      <w:pPr>
+        <w:ind w:left="0" w:firstLine="708"/>
+        <w:rPr>
+          <w:b w:val="0"/>
+          <w:bCs w:val="0"/>
+          <w:sz w:val="24"/>
+          <w:szCs w:val="24"/>
+          <w:highlight w:val="none"/>
+        </w:rPr>
+      </w:pPr>
+      <w:r>
+        <w:rPr>
+          <w:b w:val="0"/>
+          <w:bCs w:val="0"/>
+          <w:sz w:val="24"/>
+          <w:szCs w:val="24"/>
+          <w:highlight w:val="none"/>
+        </w:rPr>
+      </w:r>
+      <w:r>
+        <w:rPr>
+          <w:b w:val="0"/>
+          <w:bCs w:val="0"/>
+          <w:sz w:val="24"/>
+          <w:szCs w:val="24"/>
+          <w:highlight w:val="none"/>
+        </w:rPr>
+        <w:t xml:space="preserve">Low-level design (LLD) is a component-level design process that </w:t>
+        <w:tab/>
+        <w:t xml:space="preserve">follows a step-</w:t>
+        <w:tab/>
+        <w:t xml:space="preserve">by-</w:t>
+      </w:r>
+      <w:r>
+        <w:rPr>
+          <w:b w:val="0"/>
+          <w:bCs w:val="0"/>
+          <w:sz w:val="24"/>
+          <w:szCs w:val="24"/>
+          <w:highlight w:val="none"/>
+        </w:rPr>
+        <w:t xml:space="preserve">step refinement process. This process can be used for designing data </w:t>
+        <w:tab/>
+        <w:t xml:space="preserve">structures, required software </w:t>
+      </w:r>
+      <w:r>
+        <w:rPr>
+          <w:b w:val="0"/>
+          <w:bCs w:val="0"/>
+          <w:sz w:val="24"/>
+          <w:szCs w:val="24"/>
+          <w:highlight w:val="none"/>
+        </w:rPr>
+        <w:t xml:space="preserve">architecture, source  </w:t>
+      </w:r>
+      <w:r>
+        <w:rPr>
+          <w:b w:val="0"/>
+          <w:bCs w:val="0"/>
+          <w:sz w:val="24"/>
+          <w:szCs w:val="24"/>
+          <w:highlight w:val="none"/>
+        </w:rPr>
+        <w:t xml:space="preserve">code and ultimately, </w:t>
+        <w:tab/>
+        <w:t xml:space="preserve">performance algorithms. Overall, the data   organization </w:t>
+      </w:r>
+      <w:r>
+        <w:rPr>
+          <w:b w:val="0"/>
+          <w:bCs w:val="0"/>
+          <w:sz w:val="24"/>
+          <w:szCs w:val="24"/>
+          <w:highlight w:val="none"/>
+        </w:rPr>
+        <w:t xml:space="preserve">may be defined </w:t>
+        <w:tab/>
+        <w:t xml:space="preserve">during </w:t>
+        <w:tab/>
+        <w:t xml:space="preserve">requirement analysis and then refined during data design work</w:t>
+      </w:r>
+      <w:r>
+        <w:rPr>
+          <w:b w:val="0"/>
+          <w:bCs w:val="0"/>
+          <w:sz w:val="24"/>
+          <w:szCs w:val="24"/>
+          <w:highlight w:val="none"/>
+        </w:rPr>
+        <w:t xml:space="preserve">.</w:t>
+      </w:r>
+      <w:r>
+        <w:rPr>
+          <w:b w:val="0"/>
+          <w:bCs w:val="0"/>
+          <w:sz w:val="32"/>
+          <w:szCs w:val="32"/>
+          <w:highlight w:val="none"/>
+        </w:rPr>
+      </w:r>
+      <w:r>
+        <w:rPr>
+          <w:b w:val="0"/>
+          <w:bCs w:val="0"/>
+          <w:sz w:val="24"/>
+          <w:szCs w:val="24"/>
+          <w:highlight w:val="none"/>
+        </w:rPr>
+      </w:r>
+    </w:p>
+    <w:p>
+      <w:pPr>
+        <w:ind w:left="720" w:firstLine="0"/>
+        <w:rPr>
+          <w:b/>
+          <w:bCs/>
+          <w:sz w:val="28"/>
+          <w:szCs w:val="28"/>
+          <w:highlight w:val="none"/>
+        </w:rPr>
+      </w:pPr>
+      <w:r>
+        <w:rPr>
+          <w:b/>
+          <w:bCs/>
+          <w:sz w:val="28"/>
+          <w:szCs w:val="28"/>
+          <w:highlight w:val="none"/>
+        </w:rPr>
+        <w:br w:type="page" w:clear="all"/>
+      </w:r>
+      <w:r>
+        <w:rPr>
+          <w:sz w:val="28"/>
+          <w:szCs w:val="28"/>
+        </w:rPr>
+      </w:r>
+      <w:r/>
+    </w:p>
+    <w:p>
+      <w:pPr>
+        <w:ind w:left="720" w:firstLine="0"/>
+        <w:rPr>
+          <w:highlight w:val="none"/>
+        </w:rPr>
+      </w:pPr>
+      <w:r>
+        <w:rPr>
+          <w:b/>
+          <w:bCs/>
+          <w:sz w:val="32"/>
+          <w:szCs w:val="32"/>
+          <w:highlight w:val="none"/>
+        </w:rPr>
+        <w:t xml:space="preserve">2. Architecture</w:t>
+      </w:r>
+      <w:r>
+        <w:rPr>
+          <w:b/>
+          <w:bCs/>
+          <w:sz w:val="32"/>
+          <w:szCs w:val="32"/>
+          <w:highlight w:val="none"/>
+        </w:rPr>
+      </w:r>
+      <w:r/>
+    </w:p>
+    <w:p>
+      <w:pPr>
+        <w:ind w:left="720" w:firstLine="0"/>
+        <w:rPr>
+          <w:b/>
+          <w:bCs/>
+          <w:sz w:val="28"/>
+          <w:szCs w:val="28"/>
+          <w:highlight w:val="none"/>
+        </w:rPr>
+      </w:pPr>
+      <w:r>
+        <w:rPr>
+          <w:b/>
+          <w:bCs/>
+          <w:sz w:val="28"/>
+          <w:szCs w:val="28"/>
+          <w:highlight w:val="none"/>
+        </w:rPr>
+      </w:r>
+      <w:r>
+        <w:rPr>
+          <w:b/>
+          <w:bCs/>
+          <w:sz w:val="28"/>
+          <w:szCs w:val="28"/>
+          <w:highlight w:val="none"/>
+        </w:rPr>
+      </w:r>
+    </w:p>
+    <w:p>
+      <w:pPr>
+        <w:ind w:left="720" w:firstLine="0"/>
+        <w:rPr>
+          <w:b/>
+          <w:bCs/>
+          <w:sz w:val="28"/>
+          <w:szCs w:val="28"/>
+          <w:highlight w:val="none"/>
+        </w:rPr>
+      </w:pPr>
+      <w:r>
+        <w:rPr>
+          <w:b/>
+          <w:bCs/>
+          <w:sz w:val="28"/>
+          <w:szCs w:val="28"/>
+          <w:highlight w:val="none"/>
+        </w:rPr>
+        <w:br w:type="page" w:clear="all"/>
+      </w:r>
+      <w:r/>
+      <w:r/>
+    </w:p>
+    <w:p>
+      <w:pPr>
+        <w:ind w:left="720" w:firstLine="0"/>
+        <w:rPr>
+          <w:b/>
+          <w:bCs/>
+          <w:sz w:val="32"/>
+          <w:szCs w:val="32"/>
+          <w:highlight w:val="none"/>
+        </w:rPr>
+      </w:pPr>
+      <w:r>
+        <w:rPr>
+          <w:b/>
+          <w:bCs/>
+          <w:sz w:val="32"/>
+          <w:szCs w:val="32"/>
+          <w:highlight w:val="none"/>
+        </w:rPr>
+        <w:t xml:space="preserve">3. Architecture</w:t>
+      </w:r>
+      <w:r>
+        <w:rPr>
+          <w:b/>
+          <w:bCs/>
+          <w:sz w:val="32"/>
+          <w:szCs w:val="32"/>
+          <w:highlight w:val="none"/>
+        </w:rPr>
+        <w:t xml:space="preserve"> Description</w:t>
+      </w:r>
+      <w:r>
+        <w:rPr>
+          <w:b/>
+          <w:bCs/>
+          <w:sz w:val="32"/>
+          <w:szCs w:val="32"/>
+          <w:highlight w:val="none"/>
+        </w:rPr>
+      </w:r>
+    </w:p>
+    <w:p>
+      <w:pPr>
+        <w:ind w:left="720" w:firstLine="0"/>
+        <w:rPr>
+          <w:b/>
+          <w:bCs/>
+          <w:sz w:val="32"/>
+          <w:szCs w:val="32"/>
+          <w:highlight w:val="none"/>
+        </w:rPr>
+      </w:pPr>
+      <w:r>
+        <w:rPr>
+          <w:b/>
+          <w:bCs/>
+          <w:sz w:val="32"/>
+          <w:szCs w:val="32"/>
+          <w:highlight w:val="none"/>
+        </w:rPr>
+        <w:br w:type="page" w:clear="all"/>
+      </w:r>
+      <w:r>
+        <w:rPr>
+          <w:b/>
+          <w:bCs/>
+          <w:sz w:val="32"/>
+          <w:szCs w:val="32"/>
+          <w:highlight w:val="none"/>
+        </w:rPr>
+      </w:r>
+      <w:r/>
+    </w:p>
+    <w:p>
+      <w:pPr>
+        <w:ind w:left="720" w:firstLine="0"/>
+        <w:rPr>
+          <w:b/>
+          <w:bCs/>
+          <w:sz w:val="32"/>
+          <w:szCs w:val="32"/>
+          <w:highlight w:val="none"/>
+        </w:rPr>
+      </w:pPr>
+      <w:r>
+        <w:rPr>
+          <w:b/>
+          <w:bCs/>
+          <w:sz w:val="32"/>
+          <w:szCs w:val="32"/>
+          <w:highlight w:val="none"/>
+        </w:rPr>
+      </w:r>
+      <w:r>
+        <w:rPr>
+          <w:b/>
+          <w:bCs/>
+          <w:sz w:val="32"/>
+          <w:szCs w:val="32"/>
+          <w:highlight w:val="none"/>
+        </w:rPr>
+        <w:t xml:space="preserve">4. Unit Test Cases</w:t>
+      </w:r>
+      <w:r>
+        <w:rPr>
+          <w:b/>
+          <w:bCs/>
+          <w:sz w:val="32"/>
+          <w:szCs w:val="32"/>
+          <w:highlight w:val="none"/>
+        </w:rPr>
+      </w:r>
+      <w:r>
+        <w:rPr>
+          <w:b/>
+          <w:bCs/>
+          <w:sz w:val="32"/>
+          <w:szCs w:val="32"/>
+          <w:highlight w:val="none"/>
+        </w:rPr>
+      </w:r>
+      <w:r/>
+    </w:p>
+    <w:p>
+      <w:pPr>
+        <w:ind w:left="720" w:firstLine="0"/>
+        <w:rPr>
+          <w:b/>
+          <w:bCs/>
+          <w:sz w:val="32"/>
+          <w:szCs w:val="32"/>
+          <w:highlight w:val="none"/>
+        </w:rPr>
+      </w:pPr>
+      <w:r>
+        <w:rPr>
+          <w:b/>
+          <w:bCs/>
+          <w:sz w:val="32"/>
+          <w:szCs w:val="32"/>
+          <w:highlight w:val="none"/>
+        </w:rPr>
+        <w:br w:type="page" w:clear="all"/>
+      </w:r>
+      <w:r>
+        <w:rPr>
+          <w:b/>
+          <w:bCs/>
+          <w:sz w:val="32"/>
+          <w:szCs w:val="32"/>
+          <w:highlight w:val="none"/>
+        </w:rPr>
+      </w:r>
+      <w:r/>
+    </w:p>
+    <w:p>
+      <w:pPr>
+        <w:ind w:left="720" w:firstLine="0"/>
+        <w:rPr>
+          <w:b/>
+          <w:bCs/>
+          <w:sz w:val="32"/>
+          <w:szCs w:val="32"/>
+          <w:highlight w:val="none"/>
+        </w:rPr>
+      </w:pPr>
+      <w:r>
+        <w:rPr>
+          <w:b/>
+          <w:bCs/>
+          <w:sz w:val="32"/>
+          <w:szCs w:val="32"/>
+          <w:highlight w:val="none"/>
+        </w:rPr>
+      </w:r>
+      <w:r/>
+      <w:r/>
+    </w:p>
+    <w:p>
+      <w:pPr>
+        <w:ind w:left="720" w:firstLine="0"/>
+        <w:rPr>
+          <w:b/>
+          <w:bCs/>
+          <w:sz w:val="28"/>
+          <w:szCs w:val="28"/>
+          <w:highlight w:val="none"/>
+        </w:rPr>
+      </w:pPr>
+      <w:r>
+        <w:rPr>
+          <w:b/>
+          <w:bCs/>
+          <w:sz w:val="28"/>
+          <w:szCs w:val="28"/>
+          <w:highlight w:val="none"/>
+        </w:rPr>
+      </w:r>
+      <w:r>
+        <w:rPr>
+          <w:b/>
+          <w:bCs/>
+          <w:sz w:val="28"/>
+          <w:szCs w:val="28"/>
+          <w:highlight w:val="none"/>
+        </w:rPr>
+      </w:r>
+      <w:r/>
+    </w:p>
     <w:sectPr>
       <w:footnotePr/>
       <w:endnotePr/>
@@ -832,7 +2115,6 @@
       <w:pPr>
         <w:spacing w:after="0" w:line="240" w:lineRule="auto"/>
       </w:pPr>
-      <w:r/>
       <w:r>
         <w:separator/>
       </w:r>
@@ -844,7 +2126,6 @@
       <w:pPr>
         <w:spacing w:after="0" w:line="240" w:lineRule="auto"/>
       </w:pPr>
-      <w:r/>
       <w:r>
         <w:continuationSeparator/>
       </w:r>
@@ -861,7 +2142,6 @@
       <w:pPr>
         <w:spacing w:after="0" w:line="240" w:lineRule="auto"/>
       </w:pPr>
-      <w:r/>
       <w:r>
         <w:separator/>
       </w:r>
@@ -873,7 +2153,6 @@
       <w:pPr>
         <w:spacing w:after="0" w:line="240" w:lineRule="auto"/>
       </w:pPr>
-      <w:r/>
       <w:r>
         <w:continuationSeparator/>
       </w:r>
@@ -881,6 +2160,114 @@
     </w:p>
   </w:footnote>
 </w:footnotes>
+</file>
+
+<file path=word/numbering.xml><?xml version="1.0" encoding="utf-8"?>
+<w:numbering xmlns:wpc="http://schemas.microsoft.com/office/word/2010/wordprocessingCanvas" xmlns:mc="http://schemas.openxmlformats.org/markup-compatibility/2006" xmlns:o="urn:schemas-microsoft-com:office:office" xmlns:r="http://schemas.openxmlformats.org/officeDocument/2006/relationships" xmlns:m="http://schemas.openxmlformats.org/officeDocument/2006/math" xmlns:v="urn:schemas-microsoft-com:vml" xmlns:wp14="http://schemas.microsoft.com/office/word/2010/wordprocessingDrawing" xmlns:wp="http://schemas.openxmlformats.org/drawingml/2006/wordprocessingDrawing" xmlns:w10="urn:schemas-microsoft-com:office:word" xmlns:w="http://schemas.openxmlformats.org/wordprocessingml/2006/main" xmlns:w14="http://schemas.microsoft.com/office/word/2010/wordml" xmlns:w15="http://schemas.microsoft.com/office/word/2012/wordml" xmlns:wpg="http://schemas.microsoft.com/office/word/2010/wordprocessingGroup" xmlns:wpi="http://schemas.microsoft.com/office/word/2010/wordprocessingInk" xmlns:wne="http://schemas.microsoft.com/office/word/2006/wordml" xmlns:wps="http://schemas.microsoft.com/office/word/2010/wordprocessingShape" mc:Ignorable="w14 w15 wp14">
+  <w:abstractNum w:abstractNumId="0">
+    <w:multiLevelType w:val="hybridMultilevel"/>
+    <w:lvl w:ilvl="0">
+      <w:start w:val="1"/>
+      <w:numFmt w:val="decimal"/>
+      <w:isLgl w:val="false"/>
+      <w:suff w:val="tab"/>
+      <w:lvlText w:val="%1."/>
+      <w:lvlJc w:val="left"/>
+      <w:pPr/>
+    </w:lvl>
+    <w:lvl w:ilvl="1">
+      <w:start w:val="1"/>
+      <w:numFmt w:val="lowerLetter"/>
+      <w:isLgl w:val="false"/>
+      <w:suff w:val="tab"/>
+      <w:lvlText w:val="%2."/>
+      <w:lvlJc w:val="left"/>
+      <w:pPr>
+        <w:ind w:left="1440" w:hanging="360"/>
+      </w:pPr>
+    </w:lvl>
+    <w:lvl w:ilvl="2">
+      <w:start w:val="1"/>
+      <w:numFmt w:val="lowerRoman"/>
+      <w:isLgl w:val="false"/>
+      <w:suff w:val="tab"/>
+      <w:lvlText w:val="%3."/>
+      <w:lvlJc w:val="right"/>
+      <w:pPr>
+        <w:ind w:left="2160" w:hanging="180"/>
+      </w:pPr>
+    </w:lvl>
+    <w:lvl w:ilvl="3">
+      <w:start w:val="1"/>
+      <w:numFmt w:val="decimal"/>
+      <w:isLgl w:val="false"/>
+      <w:suff w:val="tab"/>
+      <w:lvlText w:val="%4."/>
+      <w:lvlJc w:val="left"/>
+      <w:pPr>
+        <w:ind w:left="2880" w:hanging="360"/>
+      </w:pPr>
+    </w:lvl>
+    <w:lvl w:ilvl="4">
+      <w:start w:val="1"/>
+      <w:numFmt w:val="lowerLetter"/>
+      <w:isLgl w:val="false"/>
+      <w:suff w:val="tab"/>
+      <w:lvlText w:val="%5."/>
+      <w:lvlJc w:val="left"/>
+      <w:pPr>
+        <w:ind w:left="3600" w:hanging="360"/>
+      </w:pPr>
+    </w:lvl>
+    <w:lvl w:ilvl="5">
+      <w:start w:val="1"/>
+      <w:numFmt w:val="lowerRoman"/>
+      <w:isLgl w:val="false"/>
+      <w:suff w:val="tab"/>
+      <w:lvlText w:val="%6."/>
+      <w:lvlJc w:val="right"/>
+      <w:pPr>
+        <w:ind w:left="4320" w:hanging="180"/>
+      </w:pPr>
+    </w:lvl>
+    <w:lvl w:ilvl="6">
+      <w:start w:val="1"/>
+      <w:numFmt w:val="decimal"/>
+      <w:isLgl w:val="false"/>
+      <w:suff w:val="tab"/>
+      <w:lvlText w:val="%7."/>
+      <w:lvlJc w:val="left"/>
+      <w:pPr>
+        <w:ind w:left="5040" w:hanging="360"/>
+      </w:pPr>
+    </w:lvl>
+    <w:lvl w:ilvl="7">
+      <w:start w:val="1"/>
+      <w:numFmt w:val="lowerLetter"/>
+      <w:isLgl w:val="false"/>
+      <w:suff w:val="tab"/>
+      <w:lvlText w:val="%8."/>
+      <w:lvlJc w:val="left"/>
+      <w:pPr>
+        <w:ind w:left="5760" w:hanging="360"/>
+      </w:pPr>
+    </w:lvl>
+    <w:lvl w:ilvl="8">
+      <w:start w:val="1"/>
+      <w:numFmt w:val="lowerRoman"/>
+      <w:isLgl w:val="false"/>
+      <w:suff w:val="tab"/>
+      <w:lvlText w:val="%9."/>
+      <w:lvlJc w:val="right"/>
+      <w:pPr>
+        <w:ind w:left="6480" w:hanging="180"/>
+      </w:pPr>
+    </w:lvl>
+  </w:abstractNum>
+  <w:num w:numId="1">
+    <w:abstractNumId w:val="0"/>
+  </w:num>
+</w:numbering>
 </file>
 
 <file path=word/styles.xml><?xml version="1.0" encoding="utf-8"?>
@@ -1039,11 +2426,11 @@
     <w:lsdException w:name="Bibliography" w:uiPriority="37"/>
     <w:lsdException w:name="TOC Heading" w:uiPriority="39" w:qFormat="1"/>
   </w:latentStyles>
-  <w:style w:type="paragraph" w:styleId="12">
+  <w:style w:type="paragraph" w:styleId="634">
     <w:name w:val="Heading 1"/>
-    <w:basedOn w:val="598"/>
-    <w:next w:val="598"/>
-    <w:link w:val="13"/>
+    <w:basedOn w:val="810"/>
+    <w:next w:val="810"/>
+    <w:link w:val="635"/>
     <w:uiPriority w:val="9"/>
     <w:qFormat/>
     <w:pPr>
@@ -1058,10 +2445,9 @@
       <w:szCs w:val="40"/>
     </w:rPr>
   </w:style>
-  <w:style w:type="character" w:styleId="13">
+  <w:style w:type="character" w:styleId="635">
     <w:name w:val="Heading 1 Char"/>
-    <w:basedOn w:val="10"/>
-    <w:link w:val="12"/>
+    <w:link w:val="634"/>
     <w:uiPriority w:val="9"/>
     <w:rPr>
       <w:rFonts w:ascii="Arial" w:hAnsi="Arial" w:eastAsia="Arial" w:cs="Arial"/>
@@ -1069,11 +2455,11 @@
       <w:szCs w:val="40"/>
     </w:rPr>
   </w:style>
-  <w:style w:type="paragraph" w:styleId="14">
+  <w:style w:type="paragraph" w:styleId="636">
     <w:name w:val="Heading 2"/>
-    <w:basedOn w:val="598"/>
-    <w:next w:val="598"/>
-    <w:link w:val="15"/>
+    <w:basedOn w:val="810"/>
+    <w:next w:val="810"/>
+    <w:link w:val="637"/>
     <w:uiPriority w:val="9"/>
     <w:unhideWhenUsed/>
     <w:qFormat/>
@@ -1088,21 +2474,20 @@
       <w:sz w:val="34"/>
     </w:rPr>
   </w:style>
-  <w:style w:type="character" w:styleId="15">
+  <w:style w:type="character" w:styleId="637">
     <w:name w:val="Heading 2 Char"/>
-    <w:basedOn w:val="10"/>
-    <w:link w:val="14"/>
+    <w:link w:val="636"/>
     <w:uiPriority w:val="9"/>
     <w:rPr>
       <w:rFonts w:ascii="Arial" w:hAnsi="Arial" w:eastAsia="Arial" w:cs="Arial"/>
       <w:sz w:val="34"/>
     </w:rPr>
   </w:style>
-  <w:style w:type="paragraph" w:styleId="16">
+  <w:style w:type="paragraph" w:styleId="638">
     <w:name w:val="Heading 3"/>
-    <w:basedOn w:val="598"/>
-    <w:next w:val="598"/>
-    <w:link w:val="17"/>
+    <w:basedOn w:val="810"/>
+    <w:next w:val="810"/>
+    <w:link w:val="639"/>
     <w:uiPriority w:val="9"/>
     <w:unhideWhenUsed/>
     <w:qFormat/>
@@ -1118,10 +2503,9 @@
       <w:szCs w:val="30"/>
     </w:rPr>
   </w:style>
-  <w:style w:type="character" w:styleId="17">
+  <w:style w:type="character" w:styleId="639">
     <w:name w:val="Heading 3 Char"/>
-    <w:basedOn w:val="10"/>
-    <w:link w:val="16"/>
+    <w:link w:val="638"/>
     <w:uiPriority w:val="9"/>
     <w:rPr>
       <w:rFonts w:ascii="Arial" w:hAnsi="Arial" w:eastAsia="Arial" w:cs="Arial"/>
@@ -1129,11 +2513,11 @@
       <w:szCs w:val="30"/>
     </w:rPr>
   </w:style>
-  <w:style w:type="paragraph" w:styleId="18">
+  <w:style w:type="paragraph" w:styleId="640">
     <w:name w:val="Heading 4"/>
-    <w:basedOn w:val="598"/>
-    <w:next w:val="598"/>
-    <w:link w:val="19"/>
+    <w:basedOn w:val="810"/>
+    <w:next w:val="810"/>
+    <w:link w:val="641"/>
     <w:uiPriority w:val="9"/>
     <w:unhideWhenUsed/>
     <w:qFormat/>
@@ -1151,10 +2535,9 @@
       <w:szCs w:val="26"/>
     </w:rPr>
   </w:style>
-  <w:style w:type="character" w:styleId="19">
+  <w:style w:type="character" w:styleId="641">
     <w:name w:val="Heading 4 Char"/>
-    <w:basedOn w:val="10"/>
-    <w:link w:val="18"/>
+    <w:link w:val="640"/>
     <w:uiPriority w:val="9"/>
     <w:rPr>
       <w:rFonts w:ascii="Arial" w:hAnsi="Arial" w:eastAsia="Arial" w:cs="Arial"/>
@@ -1164,11 +2547,11 @@
       <w:szCs w:val="26"/>
     </w:rPr>
   </w:style>
-  <w:style w:type="paragraph" w:styleId="20">
+  <w:style w:type="paragraph" w:styleId="642">
     <w:name w:val="Heading 5"/>
-    <w:basedOn w:val="598"/>
-    <w:next w:val="598"/>
-    <w:link w:val="21"/>
+    <w:basedOn w:val="810"/>
+    <w:next w:val="810"/>
+    <w:link w:val="643"/>
     <w:uiPriority w:val="9"/>
     <w:unhideWhenUsed/>
     <w:qFormat/>
@@ -1186,10 +2569,9 @@
       <w:szCs w:val="24"/>
     </w:rPr>
   </w:style>
-  <w:style w:type="character" w:styleId="21">
+  <w:style w:type="character" w:styleId="643">
     <w:name w:val="Heading 5 Char"/>
-    <w:basedOn w:val="10"/>
-    <w:link w:val="20"/>
+    <w:link w:val="642"/>
     <w:uiPriority w:val="9"/>
     <w:rPr>
       <w:rFonts w:ascii="Arial" w:hAnsi="Arial" w:eastAsia="Arial" w:cs="Arial"/>
@@ -1199,11 +2581,11 @@
       <w:szCs w:val="24"/>
     </w:rPr>
   </w:style>
-  <w:style w:type="paragraph" w:styleId="22">
+  <w:style w:type="paragraph" w:styleId="644">
     <w:name w:val="Heading 6"/>
-    <w:basedOn w:val="598"/>
-    <w:next w:val="598"/>
-    <w:link w:val="23"/>
+    <w:basedOn w:val="810"/>
+    <w:next w:val="810"/>
+    <w:link w:val="645"/>
     <w:uiPriority w:val="9"/>
     <w:unhideWhenUsed/>
     <w:qFormat/>
@@ -1221,10 +2603,9 @@
       <w:szCs w:val="22"/>
     </w:rPr>
   </w:style>
-  <w:style w:type="character" w:styleId="23">
+  <w:style w:type="character" w:styleId="645">
     <w:name w:val="Heading 6 Char"/>
-    <w:basedOn w:val="10"/>
-    <w:link w:val="22"/>
+    <w:link w:val="644"/>
     <w:uiPriority w:val="9"/>
     <w:rPr>
       <w:rFonts w:ascii="Arial" w:hAnsi="Arial" w:eastAsia="Arial" w:cs="Arial"/>
@@ -1234,11 +2615,11 @@
       <w:szCs w:val="22"/>
     </w:rPr>
   </w:style>
-  <w:style w:type="paragraph" w:styleId="24">
+  <w:style w:type="paragraph" w:styleId="646">
     <w:name w:val="Heading 7"/>
-    <w:basedOn w:val="598"/>
-    <w:next w:val="598"/>
-    <w:link w:val="25"/>
+    <w:basedOn w:val="810"/>
+    <w:next w:val="810"/>
+    <w:link w:val="647"/>
     <w:uiPriority w:val="9"/>
     <w:unhideWhenUsed/>
     <w:qFormat/>
@@ -1258,10 +2639,9 @@
       <w:szCs w:val="22"/>
     </w:rPr>
   </w:style>
-  <w:style w:type="character" w:styleId="25">
+  <w:style w:type="character" w:styleId="647">
     <w:name w:val="Heading 7 Char"/>
-    <w:basedOn w:val="10"/>
-    <w:link w:val="24"/>
+    <w:link w:val="646"/>
     <w:uiPriority w:val="9"/>
     <w:rPr>
       <w:rFonts w:ascii="Arial" w:hAnsi="Arial" w:eastAsia="Arial" w:cs="Arial"/>
@@ -1273,11 +2653,11 @@
       <w:szCs w:val="22"/>
     </w:rPr>
   </w:style>
-  <w:style w:type="paragraph" w:styleId="26">
+  <w:style w:type="paragraph" w:styleId="648">
     <w:name w:val="Heading 8"/>
-    <w:basedOn w:val="598"/>
-    <w:next w:val="598"/>
-    <w:link w:val="27"/>
+    <w:basedOn w:val="810"/>
+    <w:next w:val="810"/>
+    <w:link w:val="649"/>
     <w:uiPriority w:val="9"/>
     <w:unhideWhenUsed/>
     <w:qFormat/>
@@ -1295,10 +2675,9 @@
       <w:szCs w:val="22"/>
     </w:rPr>
   </w:style>
-  <w:style w:type="character" w:styleId="27">
+  <w:style w:type="character" w:styleId="649">
     <w:name w:val="Heading 8 Char"/>
-    <w:basedOn w:val="10"/>
-    <w:link w:val="26"/>
+    <w:link w:val="648"/>
     <w:uiPriority w:val="9"/>
     <w:rPr>
       <w:rFonts w:ascii="Arial" w:hAnsi="Arial" w:eastAsia="Arial" w:cs="Arial"/>
@@ -1308,11 +2687,11 @@
       <w:szCs w:val="22"/>
     </w:rPr>
   </w:style>
-  <w:style w:type="paragraph" w:styleId="28">
+  <w:style w:type="paragraph" w:styleId="650">
     <w:name w:val="Heading 9"/>
-    <w:basedOn w:val="598"/>
-    <w:next w:val="598"/>
-    <w:link w:val="29"/>
+    <w:basedOn w:val="810"/>
+    <w:next w:val="810"/>
+    <w:link w:val="651"/>
     <w:uiPriority w:val="9"/>
     <w:unhideWhenUsed/>
     <w:qFormat/>
@@ -1330,10 +2709,9 @@
       <w:szCs w:val="21"/>
     </w:rPr>
   </w:style>
-  <w:style w:type="character" w:styleId="29">
+  <w:style w:type="character" w:styleId="651">
     <w:name w:val="Heading 9 Char"/>
-    <w:basedOn w:val="10"/>
-    <w:link w:val="28"/>
+    <w:link w:val="650"/>
     <w:uiPriority w:val="9"/>
     <w:rPr>
       <w:rFonts w:ascii="Arial" w:hAnsi="Arial" w:eastAsia="Arial" w:cs="Arial"/>
@@ -1343,11 +2721,11 @@
       <w:szCs w:val="21"/>
     </w:rPr>
   </w:style>
-  <w:style w:type="paragraph" w:styleId="33">
+  <w:style w:type="paragraph" w:styleId="652">
     <w:name w:val="Title"/>
-    <w:basedOn w:val="598"/>
-    <w:next w:val="598"/>
-    <w:link w:val="34"/>
+    <w:basedOn w:val="810"/>
+    <w:next w:val="810"/>
+    <w:link w:val="653"/>
     <w:uiPriority w:val="10"/>
     <w:qFormat/>
     <w:pPr>
@@ -1359,21 +2737,20 @@
       <w:szCs w:val="48"/>
     </w:rPr>
   </w:style>
-  <w:style w:type="character" w:styleId="34">
+  <w:style w:type="character" w:styleId="653">
     <w:name w:val="Title Char"/>
-    <w:basedOn w:val="10"/>
-    <w:link w:val="33"/>
+    <w:link w:val="652"/>
     <w:uiPriority w:val="10"/>
     <w:rPr>
       <w:sz w:val="48"/>
       <w:szCs w:val="48"/>
     </w:rPr>
   </w:style>
-  <w:style w:type="paragraph" w:styleId="35">
+  <w:style w:type="paragraph" w:styleId="654">
     <w:name w:val="Subtitle"/>
-    <w:basedOn w:val="598"/>
-    <w:next w:val="598"/>
-    <w:link w:val="36"/>
+    <w:basedOn w:val="810"/>
+    <w:next w:val="810"/>
+    <w:link w:val="655"/>
     <w:uiPriority w:val="11"/>
     <w:qFormat/>
     <w:pPr>
@@ -1384,21 +2761,20 @@
       <w:szCs w:val="24"/>
     </w:rPr>
   </w:style>
-  <w:style w:type="character" w:styleId="36">
+  <w:style w:type="character" w:styleId="655">
     <w:name w:val="Subtitle Char"/>
-    <w:basedOn w:val="10"/>
-    <w:link w:val="35"/>
+    <w:link w:val="654"/>
     <w:uiPriority w:val="11"/>
     <w:rPr>
       <w:sz w:val="24"/>
       <w:szCs w:val="24"/>
     </w:rPr>
   </w:style>
-  <w:style w:type="paragraph" w:styleId="37">
+  <w:style w:type="paragraph" w:styleId="656">
     <w:name w:val="Quote"/>
-    <w:basedOn w:val="598"/>
-    <w:next w:val="598"/>
-    <w:link w:val="38"/>
+    <w:basedOn w:val="810"/>
+    <w:next w:val="810"/>
+    <w:link w:val="657"/>
     <w:uiPriority w:val="29"/>
     <w:qFormat/>
     <w:pPr>
@@ -1408,19 +2784,19 @@
       <w:i/>
     </w:rPr>
   </w:style>
-  <w:style w:type="character" w:styleId="38">
+  <w:style w:type="character" w:styleId="657">
     <w:name w:val="Quote Char"/>
-    <w:link w:val="37"/>
+    <w:link w:val="656"/>
     <w:uiPriority w:val="29"/>
     <w:rPr>
       <w:i/>
     </w:rPr>
   </w:style>
-  <w:style w:type="paragraph" w:styleId="39">
+  <w:style w:type="paragraph" w:styleId="658">
     <w:name w:val="Intense Quote"/>
-    <w:basedOn w:val="598"/>
-    <w:next w:val="598"/>
-    <w:link w:val="40"/>
+    <w:basedOn w:val="810"/>
+    <w:next w:val="810"/>
+    <w:link w:val="659"/>
     <w:uiPriority w:val="30"/>
     <w:qFormat/>
     <w:pPr>
@@ -1438,18 +2814,18 @@
       <w:i/>
     </w:rPr>
   </w:style>
-  <w:style w:type="character" w:styleId="40">
+  <w:style w:type="character" w:styleId="659">
     <w:name w:val="Intense Quote Char"/>
-    <w:link w:val="39"/>
+    <w:link w:val="658"/>
     <w:uiPriority w:val="30"/>
     <w:rPr>
       <w:i/>
     </w:rPr>
   </w:style>
-  <w:style w:type="paragraph" w:styleId="41">
+  <w:style w:type="paragraph" w:styleId="660">
     <w:name w:val="Header"/>
-    <w:basedOn w:val="598"/>
-    <w:link w:val="42"/>
+    <w:basedOn w:val="810"/>
+    <w:link w:val="661"/>
     <w:uiPriority w:val="99"/>
     <w:unhideWhenUsed/>
     <w:pPr>
@@ -1460,16 +2836,15 @@
       </w:tabs>
     </w:pPr>
   </w:style>
-  <w:style w:type="character" w:styleId="42">
+  <w:style w:type="character" w:styleId="661">
     <w:name w:val="Header Char"/>
-    <w:basedOn w:val="10"/>
-    <w:link w:val="41"/>
+    <w:link w:val="660"/>
     <w:uiPriority w:val="99"/>
   </w:style>
-  <w:style w:type="paragraph" w:styleId="43">
+  <w:style w:type="paragraph" w:styleId="662">
     <w:name w:val="Footer"/>
-    <w:basedOn w:val="598"/>
-    <w:link w:val="46"/>
+    <w:basedOn w:val="810"/>
+    <w:link w:val="665"/>
     <w:uiPriority w:val="99"/>
     <w:unhideWhenUsed/>
     <w:pPr>
@@ -1480,16 +2855,15 @@
       </w:tabs>
     </w:pPr>
   </w:style>
-  <w:style w:type="character" w:styleId="44">
+  <w:style w:type="character" w:styleId="663">
     <w:name w:val="Footer Char"/>
-    <w:basedOn w:val="10"/>
-    <w:link w:val="43"/>
+    <w:link w:val="662"/>
     <w:uiPriority w:val="99"/>
   </w:style>
-  <w:style w:type="paragraph" w:styleId="45">
+  <w:style w:type="paragraph" w:styleId="664">
     <w:name w:val="Caption"/>
-    <w:basedOn w:val="598"/>
-    <w:next w:val="598"/>
+    <w:basedOn w:val="810"/>
+    <w:next w:val="810"/>
     <w:uiPriority w:val="35"/>
     <w:semiHidden/>
     <w:unhideWhenUsed/>
@@ -1505,15 +2879,15 @@
       <w:szCs w:val="18"/>
     </w:rPr>
   </w:style>
-  <w:style w:type="character" w:styleId="46">
+  <w:style w:type="character" w:styleId="665">
     <w:name w:val="Caption Char"/>
-    <w:basedOn w:val="45"/>
-    <w:link w:val="43"/>
+    <w:basedOn w:val="664"/>
+    <w:link w:val="662"/>
     <w:uiPriority w:val="99"/>
   </w:style>
-  <w:style w:type="table" w:styleId="47">
+  <w:style w:type="table" w:styleId="666">
     <w:name w:val="Table Grid"/>
-    <w:basedOn w:val="599"/>
+    <w:basedOn w:val="811"/>
     <w:uiPriority w:val="59"/>
     <w:pPr>
       <w:spacing w:after="0" w:line="240" w:lineRule="auto"/>
@@ -1536,9 +2910,9 @@
       </w:tblCellMar>
     </w:tblPr>
   </w:style>
-  <w:style w:type="table" w:styleId="48">
+  <w:style w:type="table" w:styleId="667">
     <w:name w:val="Table Grid Light"/>
-    <w:basedOn w:val="599"/>
+    <w:basedOn w:val="811"/>
     <w:uiPriority w:val="59"/>
     <w:pPr>
       <w:spacing w:after="0" w:line="240" w:lineRule="auto"/>
@@ -1561,9 +2935,9 @@
       </w:tblCellMar>
     </w:tblPr>
   </w:style>
-  <w:style w:type="table" w:styleId="49">
+  <w:style w:type="table" w:styleId="668">
     <w:name w:val="Plain Table 1"/>
-    <w:basedOn w:val="599"/>
+    <w:basedOn w:val="811"/>
     <w:uiPriority w:val="59"/>
     <w:pPr>
       <w:spacing w:after="0" w:line="240" w:lineRule="auto"/>
@@ -1628,9 +3002,9 @@
       </w:rPr>
     </w:tblStylePr>
   </w:style>
-  <w:style w:type="table" w:styleId="50">
+  <w:style w:type="table" w:styleId="669">
     <w:name w:val="Plain Table 2"/>
-    <w:basedOn w:val="599"/>
+    <w:basedOn w:val="811"/>
     <w:uiPriority w:val="59"/>
     <w:pPr>
       <w:spacing w:after="0" w:line="240" w:lineRule="auto"/>
@@ -1713,9 +3087,9 @@
       </w:rPr>
     </w:tblStylePr>
   </w:style>
-  <w:style w:type="table" w:styleId="51">
+  <w:style w:type="table" w:styleId="670">
     <w:name w:val="Plain Table 3"/>
-    <w:basedOn w:val="599"/>
+    <w:basedOn w:val="811"/>
     <w:uiPriority w:val="99"/>
     <w:pPr>
       <w:spacing w:after="0" w:line="240" w:lineRule="auto"/>
@@ -1790,9 +3164,9 @@
       </w:rPr>
     </w:tblStylePr>
   </w:style>
-  <w:style w:type="table" w:styleId="52">
+  <w:style w:type="table" w:styleId="671">
     <w:name w:val="Plain Table 4"/>
-    <w:basedOn w:val="599"/>
+    <w:basedOn w:val="811"/>
     <w:uiPriority w:val="99"/>
     <w:pPr>
       <w:spacing w:after="0" w:line="240" w:lineRule="auto"/>
@@ -1847,9 +3221,9 @@
       </w:rPr>
     </w:tblStylePr>
   </w:style>
-  <w:style w:type="table" w:styleId="53">
+  <w:style w:type="table" w:styleId="672">
     <w:name w:val="Plain Table 5"/>
-    <w:basedOn w:val="599"/>
+    <w:basedOn w:val="811"/>
     <w:uiPriority w:val="99"/>
     <w:pPr>
       <w:spacing w:after="0" w:line="240" w:lineRule="auto"/>
@@ -1935,9 +3309,9 @@
       </w:tcPr>
     </w:tblStylePr>
   </w:style>
-  <w:style w:type="table" w:styleId="54">
+  <w:style w:type="table" w:styleId="673">
     <w:name w:val="Grid Table 1 Light"/>
-    <w:basedOn w:val="599"/>
+    <w:basedOn w:val="811"/>
     <w:uiPriority w:val="99"/>
     <w:pPr>
       <w:spacing w:after="0" w:line="240" w:lineRule="auto"/>
@@ -2000,9 +3374,9 @@
       </w:rPr>
     </w:tblStylePr>
   </w:style>
-  <w:style w:type="table" w:styleId="55">
+  <w:style w:type="table" w:styleId="674">
     <w:name w:val="Grid Table 1 Light - Accent 1"/>
-    <w:basedOn w:val="599"/>
+    <w:basedOn w:val="811"/>
     <w:uiPriority w:val="99"/>
     <w:pPr>
       <w:spacing w:after="0" w:line="240" w:lineRule="auto"/>
@@ -2065,9 +3439,9 @@
       </w:rPr>
     </w:tblStylePr>
   </w:style>
-  <w:style w:type="table" w:styleId="56">
+  <w:style w:type="table" w:styleId="675">
     <w:name w:val="Grid Table 1 Light - Accent 2"/>
-    <w:basedOn w:val="599"/>
+    <w:basedOn w:val="811"/>
     <w:uiPriority w:val="99"/>
     <w:pPr>
       <w:spacing w:after="0" w:line="240" w:lineRule="auto"/>
@@ -2130,9 +3504,9 @@
       </w:rPr>
     </w:tblStylePr>
   </w:style>
-  <w:style w:type="table" w:styleId="57">
+  <w:style w:type="table" w:styleId="676">
     <w:name w:val="Grid Table 1 Light - Accent 3"/>
-    <w:basedOn w:val="599"/>
+    <w:basedOn w:val="811"/>
     <w:uiPriority w:val="99"/>
     <w:pPr>
       <w:spacing w:after="0" w:line="240" w:lineRule="auto"/>
@@ -2195,9 +3569,9 @@
       </w:rPr>
     </w:tblStylePr>
   </w:style>
-  <w:style w:type="table" w:styleId="58">
+  <w:style w:type="table" w:styleId="677">
     <w:name w:val="Grid Table 1 Light - Accent 4"/>
-    <w:basedOn w:val="599"/>
+    <w:basedOn w:val="811"/>
     <w:uiPriority w:val="99"/>
     <w:pPr>
       <w:spacing w:after="0" w:line="240" w:lineRule="auto"/>
@@ -2260,9 +3634,9 @@
       </w:rPr>
     </w:tblStylePr>
   </w:style>
-  <w:style w:type="table" w:styleId="59">
+  <w:style w:type="table" w:styleId="678">
     <w:name w:val="Grid Table 1 Light - Accent 5"/>
-    <w:basedOn w:val="599"/>
+    <w:basedOn w:val="811"/>
     <w:uiPriority w:val="99"/>
     <w:pPr>
       <w:spacing w:after="0" w:line="240" w:lineRule="auto"/>
@@ -2325,9 +3699,9 @@
       </w:rPr>
     </w:tblStylePr>
   </w:style>
-  <w:style w:type="table" w:styleId="60">
+  <w:style w:type="table" w:styleId="679">
     <w:name w:val="Grid Table 1 Light - Accent 6"/>
-    <w:basedOn w:val="599"/>
+    <w:basedOn w:val="811"/>
     <w:uiPriority w:val="99"/>
     <w:pPr>
       <w:spacing w:after="0" w:line="240" w:lineRule="auto"/>
@@ -2390,9 +3764,9 @@
       </w:rPr>
     </w:tblStylePr>
   </w:style>
-  <w:style w:type="table" w:styleId="61">
+  <w:style w:type="table" w:styleId="680">
     <w:name w:val="Grid Table 2"/>
-    <w:basedOn w:val="599"/>
+    <w:basedOn w:val="811"/>
     <w:uiPriority w:val="99"/>
     <w:pPr>
       <w:spacing w:after="0" w:line="240" w:lineRule="auto"/>
@@ -2470,9 +3844,9 @@
       </w:tcPr>
     </w:tblStylePr>
   </w:style>
-  <w:style w:type="table" w:styleId="62">
+  <w:style w:type="table" w:styleId="681">
     <w:name w:val="Grid Table 2 - Accent 1"/>
-    <w:basedOn w:val="599"/>
+    <w:basedOn w:val="811"/>
     <w:uiPriority w:val="99"/>
     <w:pPr>
       <w:spacing w:after="0" w:line="240" w:lineRule="auto"/>
@@ -2550,9 +3924,9 @@
       </w:tcPr>
     </w:tblStylePr>
   </w:style>
-  <w:style w:type="table" w:styleId="63">
+  <w:style w:type="table" w:styleId="682">
     <w:name w:val="Grid Table 2 - Accent 2"/>
-    <w:basedOn w:val="599"/>
+    <w:basedOn w:val="811"/>
     <w:uiPriority w:val="99"/>
     <w:pPr>
       <w:spacing w:after="0" w:line="240" w:lineRule="auto"/>
@@ -2630,9 +4004,9 @@
       </w:tcPr>
     </w:tblStylePr>
   </w:style>
-  <w:style w:type="table" w:styleId="64">
+  <w:style w:type="table" w:styleId="683">
     <w:name w:val="Grid Table 2 - Accent 3"/>
-    <w:basedOn w:val="599"/>
+    <w:basedOn w:val="811"/>
     <w:uiPriority w:val="99"/>
     <w:pPr>
       <w:spacing w:after="0" w:line="240" w:lineRule="auto"/>
@@ -2710,9 +4084,9 @@
       </w:tcPr>
     </w:tblStylePr>
   </w:style>
-  <w:style w:type="table" w:styleId="65">
+  <w:style w:type="table" w:styleId="684">
     <w:name w:val="Grid Table 2 - Accent 4"/>
-    <w:basedOn w:val="599"/>
+    <w:basedOn w:val="811"/>
     <w:uiPriority w:val="99"/>
     <w:pPr>
       <w:spacing w:after="0" w:line="240" w:lineRule="auto"/>
@@ -2790,9 +4164,9 @@
       </w:tcPr>
     </w:tblStylePr>
   </w:style>
-  <w:style w:type="table" w:styleId="66">
+  <w:style w:type="table" w:styleId="685">
     <w:name w:val="Grid Table 2 - Accent 5"/>
-    <w:basedOn w:val="599"/>
+    <w:basedOn w:val="811"/>
     <w:uiPriority w:val="99"/>
     <w:pPr>
       <w:spacing w:after="0" w:line="240" w:lineRule="auto"/>
@@ -2870,9 +4244,9 @@
       </w:tcPr>
     </w:tblStylePr>
   </w:style>
-  <w:style w:type="table" w:styleId="67">
+  <w:style w:type="table" w:styleId="686">
     <w:name w:val="Grid Table 2 - Accent 6"/>
-    <w:basedOn w:val="599"/>
+    <w:basedOn w:val="811"/>
     <w:uiPriority w:val="99"/>
     <w:pPr>
       <w:spacing w:after="0" w:line="240" w:lineRule="auto"/>
@@ -2950,9 +4324,9 @@
       </w:tcPr>
     </w:tblStylePr>
   </w:style>
-  <w:style w:type="table" w:styleId="68">
+  <w:style w:type="table" w:styleId="687">
     <w:name w:val="Grid Table 3"/>
-    <w:basedOn w:val="599"/>
+    <w:basedOn w:val="811"/>
     <w:uiPriority w:val="99"/>
     <w:pPr>
       <w:spacing w:after="0" w:line="240" w:lineRule="auto"/>
@@ -2996,7 +4370,7 @@
         <w:jc w:val="right"/>
       </w:pPr>
       <w:tcPr>
-        <w:shd w:color="ffffff"/>
+        <w:shd w:val="clear" w:color="ffffff"/>
         <w:tcBorders>
           <w:top w:val="none" w:color="000000" w:sz="4" w:space="0"/>
           <w:left w:val="none" w:color="000000" w:sz="4" w:space="0"/>
@@ -3026,7 +4400,7 @@
         <w:color w:val="404040"/>
       </w:rPr>
       <w:tcPr>
-        <w:shd w:color="ffffff"/>
+        <w:shd w:val="clear" w:color="ffffff"/>
         <w:tcBorders>
           <w:top w:val="none" w:color="000000" w:sz="4" w:space="0"/>
           <w:left w:val="none" w:color="000000" w:sz="4" w:space="0"/>
@@ -3051,9 +4425,9 @@
       </w:tcPr>
     </w:tblStylePr>
   </w:style>
-  <w:style w:type="table" w:styleId="69">
+  <w:style w:type="table" w:styleId="688">
     <w:name w:val="Grid Table 3 - Accent 1"/>
-    <w:basedOn w:val="599"/>
+    <w:basedOn w:val="811"/>
     <w:uiPriority w:val="99"/>
     <w:pPr>
       <w:spacing w:after="0" w:line="240" w:lineRule="auto"/>
@@ -3097,7 +4471,7 @@
         <w:jc w:val="right"/>
       </w:pPr>
       <w:tcPr>
-        <w:shd w:color="ffffff"/>
+        <w:shd w:val="clear" w:color="ffffff"/>
         <w:tcBorders>
           <w:top w:val="none" w:color="000000" w:sz="4" w:space="0"/>
           <w:left w:val="none" w:color="000000" w:sz="4" w:space="0"/>
@@ -3127,7 +4501,7 @@
         <w:color w:val="404040"/>
       </w:rPr>
       <w:tcPr>
-        <w:shd w:color="ffffff"/>
+        <w:shd w:val="clear" w:color="ffffff"/>
         <w:tcBorders>
           <w:top w:val="none" w:color="000000" w:sz="4" w:space="0"/>
           <w:left w:val="none" w:color="000000" w:sz="4" w:space="0"/>
@@ -3152,9 +4526,9 @@
       </w:tcPr>
     </w:tblStylePr>
   </w:style>
-  <w:style w:type="table" w:styleId="70">
+  <w:style w:type="table" w:styleId="689">
     <w:name w:val="Grid Table 3 - Accent 2"/>
-    <w:basedOn w:val="599"/>
+    <w:basedOn w:val="811"/>
     <w:uiPriority w:val="99"/>
     <w:pPr>
       <w:spacing w:after="0" w:line="240" w:lineRule="auto"/>
@@ -3198,7 +4572,7 @@
         <w:jc w:val="right"/>
       </w:pPr>
       <w:tcPr>
-        <w:shd w:color="ffffff"/>
+        <w:shd w:val="clear" w:color="ffffff"/>
         <w:tcBorders>
           <w:top w:val="none" w:color="000000" w:sz="4" w:space="0"/>
           <w:left w:val="none" w:color="000000" w:sz="4" w:space="0"/>
@@ -3228,7 +4602,7 @@
         <w:color w:val="404040"/>
       </w:rPr>
       <w:tcPr>
-        <w:shd w:color="ffffff"/>
+        <w:shd w:val="clear" w:color="ffffff"/>
         <w:tcBorders>
           <w:top w:val="none" w:color="000000" w:sz="4" w:space="0"/>
           <w:left w:val="none" w:color="000000" w:sz="4" w:space="0"/>
@@ -3253,9 +4627,9 @@
       </w:tcPr>
     </w:tblStylePr>
   </w:style>
-  <w:style w:type="table" w:styleId="71">
+  <w:style w:type="table" w:styleId="690">
     <w:name w:val="Grid Table 3 - Accent 3"/>
-    <w:basedOn w:val="599"/>
+    <w:basedOn w:val="811"/>
     <w:uiPriority w:val="99"/>
     <w:pPr>
       <w:spacing w:after="0" w:line="240" w:lineRule="auto"/>
@@ -3299,7 +4673,7 @@
         <w:jc w:val="right"/>
       </w:pPr>
       <w:tcPr>
-        <w:shd w:color="ffffff"/>
+        <w:shd w:val="clear" w:color="ffffff"/>
         <w:tcBorders>
           <w:top w:val="none" w:color="000000" w:sz="4" w:space="0"/>
           <w:left w:val="none" w:color="000000" w:sz="4" w:space="0"/>
@@ -3329,7 +4703,7 @@
         <w:color w:val="404040"/>
       </w:rPr>
       <w:tcPr>
-        <w:shd w:color="ffffff"/>
+        <w:shd w:val="clear" w:color="ffffff"/>
         <w:tcBorders>
           <w:top w:val="none" w:color="000000" w:sz="4" w:space="0"/>
           <w:left w:val="none" w:color="000000" w:sz="4" w:space="0"/>
@@ -3354,9 +4728,9 @@
       </w:tcPr>
     </w:tblStylePr>
   </w:style>
-  <w:style w:type="table" w:styleId="72">
+  <w:style w:type="table" w:styleId="691">
     <w:name w:val="Grid Table 3 - Accent 4"/>
-    <w:basedOn w:val="599"/>
+    <w:basedOn w:val="811"/>
     <w:uiPriority w:val="99"/>
     <w:pPr>
       <w:spacing w:after="0" w:line="240" w:lineRule="auto"/>
@@ -3400,7 +4774,7 @@
         <w:jc w:val="right"/>
       </w:pPr>
       <w:tcPr>
-        <w:shd w:color="ffffff"/>
+        <w:shd w:val="clear" w:color="ffffff"/>
         <w:tcBorders>
           <w:top w:val="none" w:color="000000" w:sz="4" w:space="0"/>
           <w:left w:val="none" w:color="000000" w:sz="4" w:space="0"/>
@@ -3430,7 +4804,7 @@
         <w:color w:val="404040"/>
       </w:rPr>
       <w:tcPr>
-        <w:shd w:color="ffffff"/>
+        <w:shd w:val="clear" w:color="ffffff"/>
         <w:tcBorders>
           <w:top w:val="none" w:color="000000" w:sz="4" w:space="0"/>
           <w:left w:val="none" w:color="000000" w:sz="4" w:space="0"/>
@@ -3455,9 +4829,9 @@
       </w:tcPr>
     </w:tblStylePr>
   </w:style>
-  <w:style w:type="table" w:styleId="73">
+  <w:style w:type="table" w:styleId="692">
     <w:name w:val="Grid Table 3 - Accent 5"/>
-    <w:basedOn w:val="599"/>
+    <w:basedOn w:val="811"/>
     <w:uiPriority w:val="99"/>
     <w:pPr>
       <w:spacing w:after="0" w:line="240" w:lineRule="auto"/>
@@ -3501,7 +4875,7 @@
         <w:jc w:val="right"/>
       </w:pPr>
       <w:tcPr>
-        <w:shd w:color="ffffff"/>
+        <w:shd w:val="clear" w:color="ffffff"/>
         <w:tcBorders>
           <w:top w:val="none" w:color="000000" w:sz="4" w:space="0"/>
           <w:left w:val="none" w:color="000000" w:sz="4" w:space="0"/>
@@ -3531,7 +4905,7 @@
         <w:color w:val="404040"/>
       </w:rPr>
       <w:tcPr>
-        <w:shd w:color="ffffff"/>
+        <w:shd w:val="clear" w:color="ffffff"/>
         <w:tcBorders>
           <w:top w:val="none" w:color="000000" w:sz="4" w:space="0"/>
           <w:left w:val="none" w:color="000000" w:sz="4" w:space="0"/>
@@ -3556,9 +4930,9 @@
       </w:tcPr>
     </w:tblStylePr>
   </w:style>
-  <w:style w:type="table" w:styleId="74">
+  <w:style w:type="table" w:styleId="693">
     <w:name w:val="Grid Table 3 - Accent 6"/>
-    <w:basedOn w:val="599"/>
+    <w:basedOn w:val="811"/>
     <w:uiPriority w:val="99"/>
     <w:pPr>
       <w:spacing w:after="0" w:line="240" w:lineRule="auto"/>
@@ -3602,7 +4976,7 @@
         <w:jc w:val="right"/>
       </w:pPr>
       <w:tcPr>
-        <w:shd w:color="ffffff"/>
+        <w:shd w:val="clear" w:color="ffffff"/>
         <w:tcBorders>
           <w:top w:val="none" w:color="000000" w:sz="4" w:space="0"/>
           <w:left w:val="none" w:color="000000" w:sz="4" w:space="0"/>
@@ -3632,7 +5006,7 @@
         <w:color w:val="404040"/>
       </w:rPr>
       <w:tcPr>
-        <w:shd w:color="ffffff"/>
+        <w:shd w:val="clear" w:color="ffffff"/>
         <w:tcBorders>
           <w:top w:val="none" w:color="000000" w:sz="4" w:space="0"/>
           <w:left w:val="none" w:color="000000" w:sz="4" w:space="0"/>
@@ -3657,9 +5031,9 @@
       </w:tcPr>
     </w:tblStylePr>
   </w:style>
-  <w:style w:type="table" w:styleId="75">
+  <w:style w:type="table" w:styleId="694">
     <w:name w:val="Grid Table 4"/>
-    <w:basedOn w:val="599"/>
+    <w:basedOn w:val="811"/>
     <w:uiPriority w:val="59"/>
     <w:pPr>
       <w:spacing w:after="0" w:line="240" w:lineRule="auto"/>
@@ -3738,9 +5112,9 @@
       </w:tcPr>
     </w:tblStylePr>
   </w:style>
-  <w:style w:type="table" w:styleId="76">
+  <w:style w:type="table" w:styleId="695">
     <w:name w:val="Grid Table 4 - Accent 1"/>
-    <w:basedOn w:val="599"/>
+    <w:basedOn w:val="811"/>
     <w:uiPriority w:val="59"/>
     <w:pPr>
       <w:spacing w:after="0" w:line="240" w:lineRule="auto"/>
@@ -3819,9 +5193,9 @@
       </w:tcPr>
     </w:tblStylePr>
   </w:style>
-  <w:style w:type="table" w:styleId="77">
+  <w:style w:type="table" w:styleId="696">
     <w:name w:val="Grid Table 4 - Accent 2"/>
-    <w:basedOn w:val="599"/>
+    <w:basedOn w:val="811"/>
     <w:uiPriority w:val="59"/>
     <w:pPr>
       <w:spacing w:after="0" w:line="240" w:lineRule="auto"/>
@@ -3900,9 +5274,9 @@
       </w:tcPr>
     </w:tblStylePr>
   </w:style>
-  <w:style w:type="table" w:styleId="78">
+  <w:style w:type="table" w:styleId="697">
     <w:name w:val="Grid Table 4 - Accent 3"/>
-    <w:basedOn w:val="599"/>
+    <w:basedOn w:val="811"/>
     <w:uiPriority w:val="59"/>
     <w:pPr>
       <w:spacing w:after="0" w:line="240" w:lineRule="auto"/>
@@ -3981,9 +5355,9 @@
       </w:tcPr>
     </w:tblStylePr>
   </w:style>
-  <w:style w:type="table" w:styleId="79">
+  <w:style w:type="table" w:styleId="698">
     <w:name w:val="Grid Table 4 - Accent 4"/>
-    <w:basedOn w:val="599"/>
+    <w:basedOn w:val="811"/>
     <w:uiPriority w:val="59"/>
     <w:pPr>
       <w:spacing w:after="0" w:line="240" w:lineRule="auto"/>
@@ -4062,9 +5436,9 @@
       </w:tcPr>
     </w:tblStylePr>
   </w:style>
-  <w:style w:type="table" w:styleId="80">
+  <w:style w:type="table" w:styleId="699">
     <w:name w:val="Grid Table 4 - Accent 5"/>
-    <w:basedOn w:val="599"/>
+    <w:basedOn w:val="811"/>
     <w:uiPriority w:val="59"/>
     <w:pPr>
       <w:spacing w:after="0" w:line="240" w:lineRule="auto"/>
@@ -4143,9 +5517,9 @@
       </w:tcPr>
     </w:tblStylePr>
   </w:style>
-  <w:style w:type="table" w:styleId="81">
+  <w:style w:type="table" w:styleId="700">
     <w:name w:val="Grid Table 4 - Accent 6"/>
-    <w:basedOn w:val="599"/>
+    <w:basedOn w:val="811"/>
     <w:uiPriority w:val="59"/>
     <w:pPr>
       <w:spacing w:after="0" w:line="240" w:lineRule="auto"/>
@@ -4224,9 +5598,9 @@
       </w:tcPr>
     </w:tblStylePr>
   </w:style>
-  <w:style w:type="table" w:styleId="82">
+  <w:style w:type="table" w:styleId="701">
     <w:name w:val="Grid Table 5 Dark"/>
-    <w:basedOn w:val="599"/>
+    <w:basedOn w:val="811"/>
     <w:uiPriority w:val="99"/>
     <w:pPr>
       <w:spacing w:after="0" w:line="240" w:lineRule="auto"/>
@@ -4303,9 +5677,9 @@
       </w:tcPr>
     </w:tblStylePr>
   </w:style>
-  <w:style w:type="table" w:styleId="83">
+  <w:style w:type="table" w:styleId="702">
     <w:name w:val="Grid Table 5 Dark- Accent 1"/>
-    <w:basedOn w:val="599"/>
+    <w:basedOn w:val="811"/>
     <w:uiPriority w:val="99"/>
     <w:pPr>
       <w:spacing w:after="0" w:line="240" w:lineRule="auto"/>
@@ -4382,9 +5756,9 @@
       </w:tcPr>
     </w:tblStylePr>
   </w:style>
-  <w:style w:type="table" w:styleId="84">
+  <w:style w:type="table" w:styleId="703">
     <w:name w:val="Grid Table 5 Dark - Accent 2"/>
-    <w:basedOn w:val="599"/>
+    <w:basedOn w:val="811"/>
     <w:uiPriority w:val="99"/>
     <w:pPr>
       <w:spacing w:after="0" w:line="240" w:lineRule="auto"/>
@@ -4461,9 +5835,9 @@
       </w:tcPr>
     </w:tblStylePr>
   </w:style>
-  <w:style w:type="table" w:styleId="85">
+  <w:style w:type="table" w:styleId="704">
     <w:name w:val="Grid Table 5 Dark - Accent 3"/>
-    <w:basedOn w:val="599"/>
+    <w:basedOn w:val="811"/>
     <w:uiPriority w:val="99"/>
     <w:pPr>
       <w:spacing w:after="0" w:line="240" w:lineRule="auto"/>
@@ -4540,9 +5914,9 @@
       </w:tcPr>
     </w:tblStylePr>
   </w:style>
-  <w:style w:type="table" w:styleId="86">
+  <w:style w:type="table" w:styleId="705">
     <w:name w:val="Grid Table 5 Dark- Accent 4"/>
-    <w:basedOn w:val="599"/>
+    <w:basedOn w:val="811"/>
     <w:uiPriority w:val="99"/>
     <w:pPr>
       <w:spacing w:after="0" w:line="240" w:lineRule="auto"/>
@@ -4619,9 +5993,9 @@
       </w:tcPr>
     </w:tblStylePr>
   </w:style>
-  <w:style w:type="table" w:styleId="87">
+  <w:style w:type="table" w:styleId="706">
     <w:name w:val="Grid Table 5 Dark - Accent 5"/>
-    <w:basedOn w:val="599"/>
+    <w:basedOn w:val="811"/>
     <w:uiPriority w:val="99"/>
     <w:pPr>
       <w:spacing w:after="0" w:line="240" w:lineRule="auto"/>
@@ -4698,9 +6072,9 @@
       </w:tcPr>
     </w:tblStylePr>
   </w:style>
-  <w:style w:type="table" w:styleId="88">
+  <w:style w:type="table" w:styleId="707">
     <w:name w:val="Grid Table 5 Dark - Accent 6"/>
-    <w:basedOn w:val="599"/>
+    <w:basedOn w:val="811"/>
     <w:uiPriority w:val="99"/>
     <w:pPr>
       <w:spacing w:after="0" w:line="240" w:lineRule="auto"/>
@@ -4777,9 +6151,9 @@
       </w:tcPr>
     </w:tblStylePr>
   </w:style>
-  <w:style w:type="table" w:styleId="89">
+  <w:style w:type="table" w:styleId="708">
     <w:name w:val="Grid Table 6 Colorful"/>
-    <w:basedOn w:val="599"/>
+    <w:basedOn w:val="811"/>
     <w:uiPriority w:val="99"/>
     <w:pPr>
       <w:spacing w:after="0" w:line="240" w:lineRule="auto"/>
@@ -4856,9 +6230,9 @@
       </w:rPr>
     </w:tblStylePr>
   </w:style>
-  <w:style w:type="table" w:styleId="90">
+  <w:style w:type="table" w:styleId="709">
     <w:name w:val="Grid Table 6 Colorful - Accent 1"/>
-    <w:basedOn w:val="599"/>
+    <w:basedOn w:val="811"/>
     <w:uiPriority w:val="99"/>
     <w:pPr>
       <w:spacing w:after="0" w:line="240" w:lineRule="auto"/>
@@ -4935,9 +6309,9 @@
       </w:rPr>
     </w:tblStylePr>
   </w:style>
-  <w:style w:type="table" w:styleId="91">
+  <w:style w:type="table" w:styleId="710">
     <w:name w:val="Grid Table 6 Colorful - Accent 2"/>
-    <w:basedOn w:val="599"/>
+    <w:basedOn w:val="811"/>
     <w:uiPriority w:val="99"/>
     <w:pPr>
       <w:spacing w:after="0" w:line="240" w:lineRule="auto"/>
@@ -5014,9 +6388,9 @@
       </w:rPr>
     </w:tblStylePr>
   </w:style>
-  <w:style w:type="table" w:styleId="92">
+  <w:style w:type="table" w:styleId="711">
     <w:name w:val="Grid Table 6 Colorful - Accent 3"/>
-    <w:basedOn w:val="599"/>
+    <w:basedOn w:val="811"/>
     <w:uiPriority w:val="99"/>
     <w:pPr>
       <w:spacing w:after="0" w:line="240" w:lineRule="auto"/>
@@ -5093,9 +6467,9 @@
       </w:rPr>
     </w:tblStylePr>
   </w:style>
-  <w:style w:type="table" w:styleId="93">
+  <w:style w:type="table" w:styleId="712">
     <w:name w:val="Grid Table 6 Colorful - Accent 4"/>
-    <w:basedOn w:val="599"/>
+    <w:basedOn w:val="811"/>
     <w:uiPriority w:val="99"/>
     <w:pPr>
       <w:spacing w:after="0" w:line="240" w:lineRule="auto"/>
@@ -5172,9 +6546,9 @@
       </w:rPr>
     </w:tblStylePr>
   </w:style>
-  <w:style w:type="table" w:styleId="94">
+  <w:style w:type="table" w:styleId="713">
     <w:name w:val="Grid Table 6 Colorful - Accent 5"/>
-    <w:basedOn w:val="599"/>
+    <w:basedOn w:val="811"/>
     <w:uiPriority w:val="99"/>
     <w:pPr>
       <w:spacing w:after="0" w:line="240" w:lineRule="auto"/>
@@ -5251,9 +6625,9 @@
       </w:rPr>
     </w:tblStylePr>
   </w:style>
-  <w:style w:type="table" w:styleId="95">
+  <w:style w:type="table" w:styleId="714">
     <w:name w:val="Grid Table 6 Colorful - Accent 6"/>
-    <w:basedOn w:val="599"/>
+    <w:basedOn w:val="811"/>
     <w:uiPriority w:val="99"/>
     <w:pPr>
       <w:spacing w:after="0" w:line="240" w:lineRule="auto"/>
@@ -5330,9 +6704,9 @@
       </w:rPr>
     </w:tblStylePr>
   </w:style>
-  <w:style w:type="table" w:styleId="96">
+  <w:style w:type="table" w:styleId="715">
     <w:name w:val="Grid Table 7 Colorful"/>
-    <w:basedOn w:val="599"/>
+    <w:basedOn w:val="811"/>
     <w:uiPriority w:val="99"/>
     <w:pPr>
       <w:spacing w:after="0" w:line="240" w:lineRule="auto"/>
@@ -5381,11 +6755,11 @@
         <w:jc w:val="right"/>
       </w:pPr>
       <w:tcPr>
-        <w:shd w:color="ffffff"/>
-        <w:tcBorders>
-          <w:top w:val="none"/>
-          <w:left w:val="none"/>
-          <w:bottom w:val="none"/>
+        <w:shd w:val="clear" w:color="ffffff"/>
+        <w:tcBorders>
+          <w:top w:val="none" w:color="000000" w:sz="4" w:space="0"/>
+          <w:left w:val="none" w:color="000000" w:sz="4" w:space="0"/>
+          <w:bottom w:val="none" w:color="000000" w:sz="4" w:space="0"/>
           <w:right w:val="single" w:color="000000" w:themeColor="text1" w:themeTint="80" w:sz="4" w:space="0"/>
         </w:tcBorders>
       </w:tcPr>
@@ -5400,10 +6774,10 @@
       <w:tcPr>
         <w:shd w:val="clear" w:color="ffffff" w:themeColor="light1" w:fill="ffffff" w:themeFill="light1"/>
         <w:tcBorders>
-          <w:top w:val="none"/>
-          <w:left w:val="none"/>
+          <w:top w:val="none" w:color="000000" w:sz="4" w:space="0"/>
+          <w:left w:val="none" w:color="000000" w:sz="4" w:space="0"/>
           <w:bottom w:val="single" w:color="000000" w:themeColor="text1" w:themeTint="80" w:sz="4" w:space="0"/>
-          <w:right w:val="none"/>
+          <w:right w:val="none" w:color="000000" w:sz="4" w:space="0"/>
         </w:tcBorders>
       </w:tcPr>
     </w:tblStylePr>
@@ -5415,12 +6789,12 @@
         <w:sz w:val="22"/>
       </w:rPr>
       <w:tcPr>
-        <w:shd w:color="ffffff"/>
-        <w:tcBorders>
-          <w:top w:val="none"/>
+        <w:shd w:val="clear" w:color="ffffff"/>
+        <w:tcBorders>
+          <w:top w:val="none" w:color="000000" w:sz="4" w:space="0"/>
           <w:left w:val="single" w:color="000000" w:themeColor="text1" w:themeTint="80" w:sz="4" w:space="0"/>
-          <w:bottom w:val="none"/>
-          <w:right w:val="none"/>
+          <w:bottom w:val="none" w:color="000000" w:sz="4" w:space="0"/>
+          <w:right w:val="none" w:color="000000" w:sz="4" w:space="0"/>
         </w:tcBorders>
       </w:tcPr>
     </w:tblStylePr>
@@ -5435,16 +6809,16 @@
         <w:shd w:val="clear" w:color="ffffff" w:themeColor="light1" w:fill="ffffff" w:themeFill="light1"/>
         <w:tcBorders>
           <w:top w:val="single" w:color="000000" w:themeColor="text1" w:themeTint="80" w:sz="4" w:space="0"/>
-          <w:left w:val="none"/>
-          <w:bottom w:val="none"/>
-          <w:right w:val="none"/>
-        </w:tcBorders>
-      </w:tcPr>
-    </w:tblStylePr>
-  </w:style>
-  <w:style w:type="table" w:styleId="97">
+          <w:left w:val="none" w:color="000000" w:sz="4" w:space="0"/>
+          <w:bottom w:val="none" w:color="000000" w:sz="4" w:space="0"/>
+          <w:right w:val="none" w:color="000000" w:sz="4" w:space="0"/>
+        </w:tcBorders>
+      </w:tcPr>
+    </w:tblStylePr>
+  </w:style>
+  <w:style w:type="table" w:styleId="716">
     <w:name w:val="Grid Table 7 Colorful - Accent 1"/>
-    <w:basedOn w:val="599"/>
+    <w:basedOn w:val="811"/>
     <w:uiPriority w:val="99"/>
     <w:pPr>
       <w:spacing w:after="0" w:line="240" w:lineRule="auto"/>
@@ -5493,11 +6867,11 @@
         <w:jc w:val="right"/>
       </w:pPr>
       <w:tcPr>
-        <w:shd w:color="ffffff"/>
-        <w:tcBorders>
-          <w:top w:val="none"/>
-          <w:left w:val="none"/>
-          <w:bottom w:val="none"/>
+        <w:shd w:val="clear" w:color="ffffff"/>
+        <w:tcBorders>
+          <w:top w:val="none" w:color="000000" w:sz="4" w:space="0"/>
+          <w:left w:val="none" w:color="000000" w:sz="4" w:space="0"/>
+          <w:bottom w:val="none" w:color="000000" w:sz="4" w:space="0"/>
           <w:right w:val="single" w:color="000000" w:themeColor="accent1" w:themeTint="80" w:sz="4" w:space="0"/>
         </w:tcBorders>
       </w:tcPr>
@@ -5512,10 +6886,10 @@
       <w:tcPr>
         <w:shd w:val="clear" w:color="ffffff" w:themeColor="light1" w:fill="ffffff" w:themeFill="light1"/>
         <w:tcBorders>
-          <w:top w:val="none"/>
-          <w:left w:val="none"/>
+          <w:top w:val="none" w:color="000000" w:sz="4" w:space="0"/>
+          <w:left w:val="none" w:color="000000" w:sz="4" w:space="0"/>
           <w:bottom w:val="single" w:color="000000" w:themeColor="accent1" w:themeTint="80" w:sz="4" w:space="0"/>
-          <w:right w:val="none"/>
+          <w:right w:val="none" w:color="000000" w:sz="4" w:space="0"/>
         </w:tcBorders>
       </w:tcPr>
     </w:tblStylePr>
@@ -5527,12 +6901,12 @@
         <w:sz w:val="22"/>
       </w:rPr>
       <w:tcPr>
-        <w:shd w:color="ffffff"/>
-        <w:tcBorders>
-          <w:top w:val="none"/>
+        <w:shd w:val="clear" w:color="ffffff"/>
+        <w:tcBorders>
+          <w:top w:val="none" w:color="000000" w:sz="4" w:space="0"/>
           <w:left w:val="single" w:color="000000" w:themeColor="accent1" w:themeTint="80" w:sz="4" w:space="0"/>
-          <w:bottom w:val="none"/>
-          <w:right w:val="none"/>
+          <w:bottom w:val="none" w:color="000000" w:sz="4" w:space="0"/>
+          <w:right w:val="none" w:color="000000" w:sz="4" w:space="0"/>
         </w:tcBorders>
       </w:tcPr>
     </w:tblStylePr>
@@ -5547,16 +6921,16 @@
         <w:shd w:val="clear" w:color="ffffff" w:themeColor="light1" w:fill="ffffff" w:themeFill="light1"/>
         <w:tcBorders>
           <w:top w:val="single" w:color="000000" w:themeColor="accent1" w:themeTint="80" w:sz="4" w:space="0"/>
-          <w:left w:val="none"/>
-          <w:bottom w:val="none"/>
-          <w:right w:val="none"/>
-        </w:tcBorders>
-      </w:tcPr>
-    </w:tblStylePr>
-  </w:style>
-  <w:style w:type="table" w:styleId="98">
+          <w:left w:val="none" w:color="000000" w:sz="4" w:space="0"/>
+          <w:bottom w:val="none" w:color="000000" w:sz="4" w:space="0"/>
+          <w:right w:val="none" w:color="000000" w:sz="4" w:space="0"/>
+        </w:tcBorders>
+      </w:tcPr>
+    </w:tblStylePr>
+  </w:style>
+  <w:style w:type="table" w:styleId="717">
     <w:name w:val="Grid Table 7 Colorful - Accent 2"/>
-    <w:basedOn w:val="599"/>
+    <w:basedOn w:val="811"/>
     <w:uiPriority w:val="99"/>
     <w:pPr>
       <w:spacing w:after="0" w:line="240" w:lineRule="auto"/>
@@ -5605,11 +6979,11 @@
         <w:jc w:val="right"/>
       </w:pPr>
       <w:tcPr>
-        <w:shd w:color="ffffff"/>
-        <w:tcBorders>
-          <w:top w:val="none"/>
-          <w:left w:val="none"/>
-          <w:bottom w:val="none"/>
+        <w:shd w:val="clear" w:color="ffffff"/>
+        <w:tcBorders>
+          <w:top w:val="none" w:color="000000" w:sz="4" w:space="0"/>
+          <w:left w:val="none" w:color="000000" w:sz="4" w:space="0"/>
+          <w:bottom w:val="none" w:color="000000" w:sz="4" w:space="0"/>
           <w:right w:val="single" w:color="000000" w:themeColor="accent2" w:themeTint="97" w:sz="4" w:space="0"/>
         </w:tcBorders>
       </w:tcPr>
@@ -5624,10 +6998,10 @@
       <w:tcPr>
         <w:shd w:val="clear" w:color="ffffff" w:themeColor="light1" w:fill="ffffff" w:themeFill="light1"/>
         <w:tcBorders>
-          <w:top w:val="none"/>
-          <w:left w:val="none"/>
+          <w:top w:val="none" w:color="000000" w:sz="4" w:space="0"/>
+          <w:left w:val="none" w:color="000000" w:sz="4" w:space="0"/>
           <w:bottom w:val="single" w:color="000000" w:themeColor="accent2" w:themeTint="97" w:sz="4" w:space="0"/>
-          <w:right w:val="none"/>
+          <w:right w:val="none" w:color="000000" w:sz="4" w:space="0"/>
         </w:tcBorders>
       </w:tcPr>
     </w:tblStylePr>
@@ -5639,12 +7013,12 @@
         <w:sz w:val="22"/>
       </w:rPr>
       <w:tcPr>
-        <w:shd w:color="ffffff"/>
-        <w:tcBorders>
-          <w:top w:val="none"/>
+        <w:shd w:val="clear" w:color="ffffff"/>
+        <w:tcBorders>
+          <w:top w:val="none" w:color="000000" w:sz="4" w:space="0"/>
           <w:left w:val="single" w:color="000000" w:themeColor="accent2" w:themeTint="97" w:sz="4" w:space="0"/>
-          <w:bottom w:val="none"/>
-          <w:right w:val="none"/>
+          <w:bottom w:val="none" w:color="000000" w:sz="4" w:space="0"/>
+          <w:right w:val="none" w:color="000000" w:sz="4" w:space="0"/>
         </w:tcBorders>
       </w:tcPr>
     </w:tblStylePr>
@@ -5659,16 +7033,16 @@
         <w:shd w:val="clear" w:color="ffffff" w:themeColor="light1" w:fill="ffffff" w:themeFill="light1"/>
         <w:tcBorders>
           <w:top w:val="single" w:color="000000" w:themeColor="accent2" w:themeTint="97" w:sz="4" w:space="0"/>
-          <w:left w:val="none"/>
-          <w:bottom w:val="none"/>
-          <w:right w:val="none"/>
-        </w:tcBorders>
-      </w:tcPr>
-    </w:tblStylePr>
-  </w:style>
-  <w:style w:type="table" w:styleId="99">
+          <w:left w:val="none" w:color="000000" w:sz="4" w:space="0"/>
+          <w:bottom w:val="none" w:color="000000" w:sz="4" w:space="0"/>
+          <w:right w:val="none" w:color="000000" w:sz="4" w:space="0"/>
+        </w:tcBorders>
+      </w:tcPr>
+    </w:tblStylePr>
+  </w:style>
+  <w:style w:type="table" w:styleId="718">
     <w:name w:val="Grid Table 7 Colorful - Accent 3"/>
-    <w:basedOn w:val="599"/>
+    <w:basedOn w:val="811"/>
     <w:uiPriority w:val="99"/>
     <w:pPr>
       <w:spacing w:after="0" w:line="240" w:lineRule="auto"/>
@@ -5717,11 +7091,11 @@
         <w:jc w:val="right"/>
       </w:pPr>
       <w:tcPr>
-        <w:shd w:color="ffffff"/>
-        <w:tcBorders>
-          <w:top w:val="none"/>
-          <w:left w:val="none"/>
-          <w:bottom w:val="none"/>
+        <w:shd w:val="clear" w:color="ffffff"/>
+        <w:tcBorders>
+          <w:top w:val="none" w:color="000000" w:sz="4" w:space="0"/>
+          <w:left w:val="none" w:color="000000" w:sz="4" w:space="0"/>
+          <w:bottom w:val="none" w:color="000000" w:sz="4" w:space="0"/>
           <w:right w:val="single" w:color="000000" w:themeColor="accent3" w:themeTint="FE" w:sz="4" w:space="0"/>
         </w:tcBorders>
       </w:tcPr>
@@ -5736,10 +7110,10 @@
       <w:tcPr>
         <w:shd w:val="clear" w:color="ffffff" w:themeColor="light1" w:fill="ffffff" w:themeFill="light1"/>
         <w:tcBorders>
-          <w:top w:val="none"/>
-          <w:left w:val="none"/>
+          <w:top w:val="none" w:color="000000" w:sz="4" w:space="0"/>
+          <w:left w:val="none" w:color="000000" w:sz="4" w:space="0"/>
           <w:bottom w:val="single" w:color="000000" w:themeColor="accent3" w:themeTint="FE" w:sz="4" w:space="0"/>
-          <w:right w:val="none"/>
+          <w:right w:val="none" w:color="000000" w:sz="4" w:space="0"/>
         </w:tcBorders>
       </w:tcPr>
     </w:tblStylePr>
@@ -5751,12 +7125,12 @@
         <w:sz w:val="22"/>
       </w:rPr>
       <w:tcPr>
-        <w:shd w:color="ffffff"/>
-        <w:tcBorders>
-          <w:top w:val="none"/>
+        <w:shd w:val="clear" w:color="ffffff"/>
+        <w:tcBorders>
+          <w:top w:val="none" w:color="000000" w:sz="4" w:space="0"/>
           <w:left w:val="single" w:color="000000" w:themeColor="accent3" w:themeTint="FE" w:sz="4" w:space="0"/>
-          <w:bottom w:val="none"/>
-          <w:right w:val="none"/>
+          <w:bottom w:val="none" w:color="000000" w:sz="4" w:space="0"/>
+          <w:right w:val="none" w:color="000000" w:sz="4" w:space="0"/>
         </w:tcBorders>
       </w:tcPr>
     </w:tblStylePr>
@@ -5771,16 +7145,16 @@
         <w:shd w:val="clear" w:color="ffffff" w:themeColor="light1" w:fill="ffffff" w:themeFill="light1"/>
         <w:tcBorders>
           <w:top w:val="single" w:color="000000" w:themeColor="accent3" w:themeTint="FE" w:sz="4" w:space="0"/>
-          <w:left w:val="none"/>
-          <w:bottom w:val="none"/>
-          <w:right w:val="none"/>
-        </w:tcBorders>
-      </w:tcPr>
-    </w:tblStylePr>
-  </w:style>
-  <w:style w:type="table" w:styleId="100">
+          <w:left w:val="none" w:color="000000" w:sz="4" w:space="0"/>
+          <w:bottom w:val="none" w:color="000000" w:sz="4" w:space="0"/>
+          <w:right w:val="none" w:color="000000" w:sz="4" w:space="0"/>
+        </w:tcBorders>
+      </w:tcPr>
+    </w:tblStylePr>
+  </w:style>
+  <w:style w:type="table" w:styleId="719">
     <w:name w:val="Grid Table 7 Colorful - Accent 4"/>
-    <w:basedOn w:val="599"/>
+    <w:basedOn w:val="811"/>
     <w:uiPriority w:val="99"/>
     <w:pPr>
       <w:spacing w:after="0" w:line="240" w:lineRule="auto"/>
@@ -5829,11 +7203,11 @@
         <w:jc w:val="right"/>
       </w:pPr>
       <w:tcPr>
-        <w:shd w:color="ffffff"/>
-        <w:tcBorders>
-          <w:top w:val="none"/>
-          <w:left w:val="none"/>
-          <w:bottom w:val="none"/>
+        <w:shd w:val="clear" w:color="ffffff"/>
+        <w:tcBorders>
+          <w:top w:val="none" w:color="000000" w:sz="4" w:space="0"/>
+          <w:left w:val="none" w:color="000000" w:sz="4" w:space="0"/>
+          <w:bottom w:val="none" w:color="000000" w:sz="4" w:space="0"/>
           <w:right w:val="single" w:color="000000" w:themeColor="accent4" w:themeTint="9A" w:sz="4" w:space="0"/>
         </w:tcBorders>
       </w:tcPr>
@@ -5848,10 +7222,10 @@
       <w:tcPr>
         <w:shd w:val="clear" w:color="ffffff" w:themeColor="light1" w:fill="ffffff" w:themeFill="light1"/>
         <w:tcBorders>
-          <w:top w:val="none"/>
-          <w:left w:val="none"/>
+          <w:top w:val="none" w:color="000000" w:sz="4" w:space="0"/>
+          <w:left w:val="none" w:color="000000" w:sz="4" w:space="0"/>
           <w:bottom w:val="single" w:color="000000" w:themeColor="accent4" w:themeTint="9A" w:sz="4" w:space="0"/>
-          <w:right w:val="none"/>
+          <w:right w:val="none" w:color="000000" w:sz="4" w:space="0"/>
         </w:tcBorders>
       </w:tcPr>
     </w:tblStylePr>
@@ -5863,12 +7237,12 @@
         <w:sz w:val="22"/>
       </w:rPr>
       <w:tcPr>
-        <w:shd w:color="ffffff"/>
-        <w:tcBorders>
-          <w:top w:val="none"/>
+        <w:shd w:val="clear" w:color="ffffff"/>
+        <w:tcBorders>
+          <w:top w:val="none" w:color="000000" w:sz="4" w:space="0"/>
           <w:left w:val="single" w:color="000000" w:themeColor="accent4" w:themeTint="9A" w:sz="4" w:space="0"/>
-          <w:bottom w:val="none"/>
-          <w:right w:val="none"/>
+          <w:bottom w:val="none" w:color="000000" w:sz="4" w:space="0"/>
+          <w:right w:val="none" w:color="000000" w:sz="4" w:space="0"/>
         </w:tcBorders>
       </w:tcPr>
     </w:tblStylePr>
@@ -5883,16 +7257,16 @@
         <w:shd w:val="clear" w:color="ffffff" w:themeColor="light1" w:fill="ffffff" w:themeFill="light1"/>
         <w:tcBorders>
           <w:top w:val="single" w:color="000000" w:themeColor="accent4" w:themeTint="9A" w:sz="4" w:space="0"/>
-          <w:left w:val="none"/>
-          <w:bottom w:val="none"/>
-          <w:right w:val="none"/>
-        </w:tcBorders>
-      </w:tcPr>
-    </w:tblStylePr>
-  </w:style>
-  <w:style w:type="table" w:styleId="101">
+          <w:left w:val="none" w:color="000000" w:sz="4" w:space="0"/>
+          <w:bottom w:val="none" w:color="000000" w:sz="4" w:space="0"/>
+          <w:right w:val="none" w:color="000000" w:sz="4" w:space="0"/>
+        </w:tcBorders>
+      </w:tcPr>
+    </w:tblStylePr>
+  </w:style>
+  <w:style w:type="table" w:styleId="720">
     <w:name w:val="Grid Table 7 Colorful - Accent 5"/>
-    <w:basedOn w:val="599"/>
+    <w:basedOn w:val="811"/>
     <w:uiPriority w:val="99"/>
     <w:pPr>
       <w:spacing w:after="0" w:line="240" w:lineRule="auto"/>
@@ -5941,11 +7315,11 @@
         <w:jc w:val="right"/>
       </w:pPr>
       <w:tcPr>
-        <w:shd w:color="ffffff"/>
-        <w:tcBorders>
-          <w:top w:val="none"/>
-          <w:left w:val="none"/>
-          <w:bottom w:val="none"/>
+        <w:shd w:val="clear" w:color="ffffff"/>
+        <w:tcBorders>
+          <w:top w:val="none" w:color="000000" w:sz="4" w:space="0"/>
+          <w:left w:val="none" w:color="000000" w:sz="4" w:space="0"/>
+          <w:bottom w:val="none" w:color="000000" w:sz="4" w:space="0"/>
           <w:right w:val="single" w:color="000000" w:themeColor="accent5" w:themeTint="90" w:sz="4" w:space="0"/>
         </w:tcBorders>
       </w:tcPr>
@@ -5960,10 +7334,10 @@
       <w:tcPr>
         <w:shd w:val="clear" w:color="ffffff" w:themeColor="light1" w:fill="ffffff" w:themeFill="light1"/>
         <w:tcBorders>
-          <w:top w:val="none"/>
-          <w:left w:val="none"/>
+          <w:top w:val="none" w:color="000000" w:sz="4" w:space="0"/>
+          <w:left w:val="none" w:color="000000" w:sz="4" w:space="0"/>
           <w:bottom w:val="single" w:color="000000" w:themeColor="accent5" w:themeTint="90" w:sz="4" w:space="0"/>
-          <w:right w:val="none"/>
+          <w:right w:val="none" w:color="000000" w:sz="4" w:space="0"/>
         </w:tcBorders>
       </w:tcPr>
     </w:tblStylePr>
@@ -5975,12 +7349,12 @@
         <w:sz w:val="22"/>
       </w:rPr>
       <w:tcPr>
-        <w:shd w:color="ffffff"/>
-        <w:tcBorders>
-          <w:top w:val="none"/>
+        <w:shd w:val="clear" w:color="ffffff"/>
+        <w:tcBorders>
+          <w:top w:val="none" w:color="000000" w:sz="4" w:space="0"/>
           <w:left w:val="single" w:color="000000" w:themeColor="accent5" w:themeTint="90" w:sz="4" w:space="0"/>
-          <w:bottom w:val="none"/>
-          <w:right w:val="none"/>
+          <w:bottom w:val="none" w:color="000000" w:sz="4" w:space="0"/>
+          <w:right w:val="none" w:color="000000" w:sz="4" w:space="0"/>
         </w:tcBorders>
       </w:tcPr>
     </w:tblStylePr>
@@ -5995,16 +7369,16 @@
         <w:shd w:val="clear" w:color="ffffff" w:themeColor="light1" w:fill="ffffff" w:themeFill="light1"/>
         <w:tcBorders>
           <w:top w:val="single" w:color="000000" w:themeColor="accent5" w:themeTint="90" w:sz="4" w:space="0"/>
-          <w:left w:val="none"/>
-          <w:bottom w:val="none"/>
-          <w:right w:val="none"/>
-        </w:tcBorders>
-      </w:tcPr>
-    </w:tblStylePr>
-  </w:style>
-  <w:style w:type="table" w:styleId="102">
+          <w:left w:val="none" w:color="000000" w:sz="4" w:space="0"/>
+          <w:bottom w:val="none" w:color="000000" w:sz="4" w:space="0"/>
+          <w:right w:val="none" w:color="000000" w:sz="4" w:space="0"/>
+        </w:tcBorders>
+      </w:tcPr>
+    </w:tblStylePr>
+  </w:style>
+  <w:style w:type="table" w:styleId="721">
     <w:name w:val="Grid Table 7 Colorful - Accent 6"/>
-    <w:basedOn w:val="599"/>
+    <w:basedOn w:val="811"/>
     <w:uiPriority w:val="99"/>
     <w:pPr>
       <w:spacing w:after="0" w:line="240" w:lineRule="auto"/>
@@ -6053,11 +7427,11 @@
         <w:jc w:val="right"/>
       </w:pPr>
       <w:tcPr>
-        <w:shd w:color="ffffff"/>
-        <w:tcBorders>
-          <w:top w:val="none"/>
-          <w:left w:val="none"/>
-          <w:bottom w:val="none"/>
+        <w:shd w:val="clear" w:color="ffffff"/>
+        <w:tcBorders>
+          <w:top w:val="none" w:color="000000" w:sz="4" w:space="0"/>
+          <w:left w:val="none" w:color="000000" w:sz="4" w:space="0"/>
+          <w:bottom w:val="none" w:color="000000" w:sz="4" w:space="0"/>
           <w:right w:val="single" w:color="000000" w:themeColor="accent6" w:themeTint="90" w:sz="4" w:space="0"/>
         </w:tcBorders>
       </w:tcPr>
@@ -6072,10 +7446,10 @@
       <w:tcPr>
         <w:shd w:val="clear" w:color="ffffff" w:themeColor="light1" w:fill="ffffff" w:themeFill="light1"/>
         <w:tcBorders>
-          <w:top w:val="none"/>
-          <w:left w:val="none"/>
+          <w:top w:val="none" w:color="000000" w:sz="4" w:space="0"/>
+          <w:left w:val="none" w:color="000000" w:sz="4" w:space="0"/>
           <w:bottom w:val="single" w:color="000000" w:themeColor="accent6" w:themeTint="90" w:sz="4" w:space="0"/>
-          <w:right w:val="none"/>
+          <w:right w:val="none" w:color="000000" w:sz="4" w:space="0"/>
         </w:tcBorders>
       </w:tcPr>
     </w:tblStylePr>
@@ -6087,12 +7461,12 @@
         <w:sz w:val="22"/>
       </w:rPr>
       <w:tcPr>
-        <w:shd w:color="ffffff"/>
-        <w:tcBorders>
-          <w:top w:val="none"/>
+        <w:shd w:val="clear" w:color="ffffff"/>
+        <w:tcBorders>
+          <w:top w:val="none" w:color="000000" w:sz="4" w:space="0"/>
           <w:left w:val="single" w:color="000000" w:themeColor="accent6" w:themeTint="90" w:sz="4" w:space="0"/>
-          <w:bottom w:val="none"/>
-          <w:right w:val="none"/>
+          <w:bottom w:val="none" w:color="000000" w:sz="4" w:space="0"/>
+          <w:right w:val="none" w:color="000000" w:sz="4" w:space="0"/>
         </w:tcBorders>
       </w:tcPr>
     </w:tblStylePr>
@@ -6107,16 +7481,16 @@
         <w:shd w:val="clear" w:color="ffffff" w:themeColor="light1" w:fill="ffffff" w:themeFill="light1"/>
         <w:tcBorders>
           <w:top w:val="single" w:color="000000" w:themeColor="accent6" w:themeTint="90" w:sz="4" w:space="0"/>
-          <w:left w:val="none"/>
-          <w:bottom w:val="none"/>
-          <w:right w:val="none"/>
-        </w:tcBorders>
-      </w:tcPr>
-    </w:tblStylePr>
-  </w:style>
-  <w:style w:type="table" w:styleId="103">
+          <w:left w:val="none" w:color="000000" w:sz="4" w:space="0"/>
+          <w:bottom w:val="none" w:color="000000" w:sz="4" w:space="0"/>
+          <w:right w:val="none" w:color="000000" w:sz="4" w:space="0"/>
+        </w:tcBorders>
+      </w:tcPr>
+    </w:tblStylePr>
+  </w:style>
+  <w:style w:type="table" w:styleId="722">
     <w:name w:val="List Table 1 Light"/>
-    <w:basedOn w:val="599"/>
+    <w:basedOn w:val="811"/>
     <w:uiPriority w:val="99"/>
     <w:pPr>
       <w:spacing w:after="0" w:line="240" w:lineRule="auto"/>
@@ -6177,9 +7551,9 @@
       </w:tcPr>
     </w:tblStylePr>
   </w:style>
-  <w:style w:type="table" w:styleId="104">
+  <w:style w:type="table" w:styleId="723">
     <w:name w:val="List Table 1 Light - Accent 1"/>
-    <w:basedOn w:val="599"/>
+    <w:basedOn w:val="811"/>
     <w:uiPriority w:val="99"/>
     <w:pPr>
       <w:spacing w:after="0" w:line="240" w:lineRule="auto"/>
@@ -6240,9 +7614,9 @@
       </w:tcPr>
     </w:tblStylePr>
   </w:style>
-  <w:style w:type="table" w:styleId="105">
+  <w:style w:type="table" w:styleId="724">
     <w:name w:val="List Table 1 Light - Accent 2"/>
-    <w:basedOn w:val="599"/>
+    <w:basedOn w:val="811"/>
     <w:uiPriority w:val="99"/>
     <w:pPr>
       <w:spacing w:after="0" w:line="240" w:lineRule="auto"/>
@@ -6303,9 +7677,9 @@
       </w:tcPr>
     </w:tblStylePr>
   </w:style>
-  <w:style w:type="table" w:styleId="106">
+  <w:style w:type="table" w:styleId="725">
     <w:name w:val="List Table 1 Light - Accent 3"/>
-    <w:basedOn w:val="599"/>
+    <w:basedOn w:val="811"/>
     <w:uiPriority w:val="99"/>
     <w:pPr>
       <w:spacing w:after="0" w:line="240" w:lineRule="auto"/>
@@ -6366,9 +7740,9 @@
       </w:tcPr>
     </w:tblStylePr>
   </w:style>
-  <w:style w:type="table" w:styleId="107">
+  <w:style w:type="table" w:styleId="726">
     <w:name w:val="List Table 1 Light - Accent 4"/>
-    <w:basedOn w:val="599"/>
+    <w:basedOn w:val="811"/>
     <w:uiPriority w:val="99"/>
     <w:pPr>
       <w:spacing w:after="0" w:line="240" w:lineRule="auto"/>
@@ -6429,9 +7803,9 @@
       </w:tcPr>
     </w:tblStylePr>
   </w:style>
-  <w:style w:type="table" w:styleId="108">
+  <w:style w:type="table" w:styleId="727">
     <w:name w:val="List Table 1 Light - Accent 5"/>
-    <w:basedOn w:val="599"/>
+    <w:basedOn w:val="811"/>
     <w:uiPriority w:val="99"/>
     <w:pPr>
       <w:spacing w:after="0" w:line="240" w:lineRule="auto"/>
@@ -6492,9 +7866,9 @@
       </w:tcPr>
     </w:tblStylePr>
   </w:style>
-  <w:style w:type="table" w:styleId="109">
+  <w:style w:type="table" w:styleId="728">
     <w:name w:val="List Table 1 Light - Accent 6"/>
-    <w:basedOn w:val="599"/>
+    <w:basedOn w:val="811"/>
     <w:uiPriority w:val="99"/>
     <w:pPr>
       <w:spacing w:after="0" w:line="240" w:lineRule="auto"/>
@@ -6555,9 +7929,9 @@
       </w:tcPr>
     </w:tblStylePr>
   </w:style>
-  <w:style w:type="table" w:styleId="110">
+  <w:style w:type="table" w:styleId="729">
     <w:name w:val="List Table 2"/>
-    <w:basedOn w:val="599"/>
+    <w:basedOn w:val="811"/>
     <w:uiPriority w:val="99"/>
     <w:pPr>
       <w:spacing w:after="0" w:line="240" w:lineRule="auto"/>
@@ -6641,9 +8015,9 @@
       </w:tcPr>
     </w:tblStylePr>
   </w:style>
-  <w:style w:type="table" w:styleId="111">
+  <w:style w:type="table" w:styleId="730">
     <w:name w:val="List Table 2 - Accent 1"/>
-    <w:basedOn w:val="599"/>
+    <w:basedOn w:val="811"/>
     <w:uiPriority w:val="99"/>
     <w:pPr>
       <w:spacing w:after="0" w:line="240" w:lineRule="auto"/>
@@ -6727,9 +8101,9 @@
       </w:tcPr>
     </w:tblStylePr>
   </w:style>
-  <w:style w:type="table" w:styleId="112">
+  <w:style w:type="table" w:styleId="731">
     <w:name w:val="List Table 2 - Accent 2"/>
-    <w:basedOn w:val="599"/>
+    <w:basedOn w:val="811"/>
     <w:uiPriority w:val="99"/>
     <w:pPr>
       <w:spacing w:after="0" w:line="240" w:lineRule="auto"/>
@@ -6813,9 +8187,9 @@
       </w:tcPr>
     </w:tblStylePr>
   </w:style>
-  <w:style w:type="table" w:styleId="113">
+  <w:style w:type="table" w:styleId="732">
     <w:name w:val="List Table 2 - Accent 3"/>
-    <w:basedOn w:val="599"/>
+    <w:basedOn w:val="811"/>
     <w:uiPriority w:val="99"/>
     <w:pPr>
       <w:spacing w:after="0" w:line="240" w:lineRule="auto"/>
@@ -6899,9 +8273,9 @@
       </w:tcPr>
     </w:tblStylePr>
   </w:style>
-  <w:style w:type="table" w:styleId="114">
+  <w:style w:type="table" w:styleId="733">
     <w:name w:val="List Table 2 - Accent 4"/>
-    <w:basedOn w:val="599"/>
+    <w:basedOn w:val="811"/>
     <w:uiPriority w:val="99"/>
     <w:pPr>
       <w:spacing w:after="0" w:line="240" w:lineRule="auto"/>
@@ -6985,9 +8359,9 @@
       </w:tcPr>
     </w:tblStylePr>
   </w:style>
-  <w:style w:type="table" w:styleId="115">
+  <w:style w:type="table" w:styleId="734">
     <w:name w:val="List Table 2 - Accent 5"/>
-    <w:basedOn w:val="599"/>
+    <w:basedOn w:val="811"/>
     <w:uiPriority w:val="99"/>
     <w:pPr>
       <w:spacing w:after="0" w:line="240" w:lineRule="auto"/>
@@ -7071,9 +8445,9 @@
       </w:tcPr>
     </w:tblStylePr>
   </w:style>
-  <w:style w:type="table" w:styleId="116">
+  <w:style w:type="table" w:styleId="735">
     <w:name w:val="List Table 2 - Accent 6"/>
-    <w:basedOn w:val="599"/>
+    <w:basedOn w:val="811"/>
     <w:uiPriority w:val="99"/>
     <w:pPr>
       <w:spacing w:after="0" w:line="240" w:lineRule="auto"/>
@@ -7157,9 +8531,9 @@
       </w:tcPr>
     </w:tblStylePr>
   </w:style>
-  <w:style w:type="table" w:styleId="117">
+  <w:style w:type="table" w:styleId="736">
     <w:name w:val="List Table 3"/>
-    <w:basedOn w:val="599"/>
+    <w:basedOn w:val="811"/>
     <w:uiPriority w:val="99"/>
     <w:pPr>
       <w:spacing w:after="0" w:line="240" w:lineRule="auto"/>
@@ -7231,9 +8605,9 @@
       </w:rPr>
     </w:tblStylePr>
   </w:style>
-  <w:style w:type="table" w:styleId="118">
+  <w:style w:type="table" w:styleId="737">
     <w:name w:val="List Table 3 - Accent 1"/>
-    <w:basedOn w:val="599"/>
+    <w:basedOn w:val="811"/>
     <w:uiPriority w:val="99"/>
     <w:pPr>
       <w:spacing w:after="0" w:line="240" w:lineRule="auto"/>
@@ -7305,9 +8679,9 @@
       </w:rPr>
     </w:tblStylePr>
   </w:style>
-  <w:style w:type="table" w:styleId="119">
+  <w:style w:type="table" w:styleId="738">
     <w:name w:val="List Table 3 - Accent 2"/>
-    <w:basedOn w:val="599"/>
+    <w:basedOn w:val="811"/>
     <w:uiPriority w:val="99"/>
     <w:pPr>
       <w:spacing w:after="0" w:line="240" w:lineRule="auto"/>
@@ -7379,9 +8753,9 @@
       </w:rPr>
     </w:tblStylePr>
   </w:style>
-  <w:style w:type="table" w:styleId="120">
+  <w:style w:type="table" w:styleId="739">
     <w:name w:val="List Table 3 - Accent 3"/>
-    <w:basedOn w:val="599"/>
+    <w:basedOn w:val="811"/>
     <w:uiPriority w:val="99"/>
     <w:pPr>
       <w:spacing w:after="0" w:line="240" w:lineRule="auto"/>
@@ -7453,9 +8827,9 @@
       </w:rPr>
     </w:tblStylePr>
   </w:style>
-  <w:style w:type="table" w:styleId="121">
+  <w:style w:type="table" w:styleId="740">
     <w:name w:val="List Table 3 - Accent 4"/>
-    <w:basedOn w:val="599"/>
+    <w:basedOn w:val="811"/>
     <w:uiPriority w:val="99"/>
     <w:pPr>
       <w:spacing w:after="0" w:line="240" w:lineRule="auto"/>
@@ -7527,9 +8901,9 @@
       </w:rPr>
     </w:tblStylePr>
   </w:style>
-  <w:style w:type="table" w:styleId="122">
+  <w:style w:type="table" w:styleId="741">
     <w:name w:val="List Table 3 - Accent 5"/>
-    <w:basedOn w:val="599"/>
+    <w:basedOn w:val="811"/>
     <w:uiPriority w:val="99"/>
     <w:pPr>
       <w:spacing w:after="0" w:line="240" w:lineRule="auto"/>
@@ -7601,9 +8975,9 @@
       </w:rPr>
     </w:tblStylePr>
   </w:style>
-  <w:style w:type="table" w:styleId="123">
+  <w:style w:type="table" w:styleId="742">
     <w:name w:val="List Table 3 - Accent 6"/>
-    <w:basedOn w:val="599"/>
+    <w:basedOn w:val="811"/>
     <w:uiPriority w:val="99"/>
     <w:pPr>
       <w:spacing w:after="0" w:line="240" w:lineRule="auto"/>
@@ -7675,9 +9049,9 @@
       </w:rPr>
     </w:tblStylePr>
   </w:style>
-  <w:style w:type="table" w:styleId="124">
+  <w:style w:type="table" w:styleId="743">
     <w:name w:val="List Table 4"/>
-    <w:basedOn w:val="599"/>
+    <w:basedOn w:val="811"/>
     <w:uiPriority w:val="99"/>
     <w:pPr>
       <w:spacing w:after="0" w:line="240" w:lineRule="auto"/>
@@ -7744,9 +9118,9 @@
       </w:rPr>
     </w:tblStylePr>
   </w:style>
-  <w:style w:type="table" w:styleId="125">
+  <w:style w:type="table" w:styleId="744">
     <w:name w:val="List Table 4 - Accent 1"/>
-    <w:basedOn w:val="599"/>
+    <w:basedOn w:val="811"/>
     <w:uiPriority w:val="99"/>
     <w:pPr>
       <w:spacing w:after="0" w:line="240" w:lineRule="auto"/>
@@ -7813,9 +9187,9 @@
       </w:rPr>
     </w:tblStylePr>
   </w:style>
-  <w:style w:type="table" w:styleId="126">
+  <w:style w:type="table" w:styleId="745">
     <w:name w:val="List Table 4 - Accent 2"/>
-    <w:basedOn w:val="599"/>
+    <w:basedOn w:val="811"/>
     <w:uiPriority w:val="99"/>
     <w:pPr>
       <w:spacing w:after="0" w:line="240" w:lineRule="auto"/>
@@ -7882,9 +9256,9 @@
       </w:rPr>
     </w:tblStylePr>
   </w:style>
-  <w:style w:type="table" w:styleId="127">
+  <w:style w:type="table" w:styleId="746">
     <w:name w:val="List Table 4 - Accent 3"/>
-    <w:basedOn w:val="599"/>
+    <w:basedOn w:val="811"/>
     <w:uiPriority w:val="99"/>
     <w:pPr>
       <w:spacing w:after="0" w:line="240" w:lineRule="auto"/>
@@ -7951,9 +9325,9 @@
       </w:rPr>
     </w:tblStylePr>
   </w:style>
-  <w:style w:type="table" w:styleId="128">
+  <w:style w:type="table" w:styleId="747">
     <w:name w:val="List Table 4 - Accent 4"/>
-    <w:basedOn w:val="599"/>
+    <w:basedOn w:val="811"/>
     <w:uiPriority w:val="99"/>
     <w:pPr>
       <w:spacing w:after="0" w:line="240" w:lineRule="auto"/>
@@ -8020,9 +9394,9 @@
       </w:rPr>
     </w:tblStylePr>
   </w:style>
-  <w:style w:type="table" w:styleId="129">
+  <w:style w:type="table" w:styleId="748">
     <w:name w:val="List Table 4 - Accent 5"/>
-    <w:basedOn w:val="599"/>
+    <w:basedOn w:val="811"/>
     <w:uiPriority w:val="99"/>
     <w:pPr>
       <w:spacing w:after="0" w:line="240" w:lineRule="auto"/>
@@ -8089,9 +9463,9 @@
       </w:rPr>
     </w:tblStylePr>
   </w:style>
-  <w:style w:type="table" w:styleId="130">
+  <w:style w:type="table" w:styleId="749">
     <w:name w:val="List Table 4 - Accent 6"/>
-    <w:basedOn w:val="599"/>
+    <w:basedOn w:val="811"/>
     <w:uiPriority w:val="99"/>
     <w:pPr>
       <w:spacing w:after="0" w:line="240" w:lineRule="auto"/>
@@ -8158,9 +9532,9 @@
       </w:rPr>
     </w:tblStylePr>
   </w:style>
-  <w:style w:type="table" w:styleId="131">
+  <w:style w:type="table" w:styleId="750">
     <w:name w:val="List Table 5 Dark"/>
-    <w:basedOn w:val="599"/>
+    <w:basedOn w:val="811"/>
     <w:uiPriority w:val="99"/>
     <w:pPr>
       <w:spacing w:after="0" w:line="240" w:lineRule="auto"/>
@@ -8265,9 +9639,9 @@
       </w:rPr>
     </w:tblStylePr>
   </w:style>
-  <w:style w:type="table" w:styleId="132">
+  <w:style w:type="table" w:styleId="751">
     <w:name w:val="List Table 5 Dark - Accent 1"/>
-    <w:basedOn w:val="599"/>
+    <w:basedOn w:val="811"/>
     <w:uiPriority w:val="99"/>
     <w:pPr>
       <w:spacing w:after="0" w:line="240" w:lineRule="auto"/>
@@ -8372,9 +9746,9 @@
       </w:rPr>
     </w:tblStylePr>
   </w:style>
-  <w:style w:type="table" w:styleId="133">
+  <w:style w:type="table" w:styleId="752">
     <w:name w:val="List Table 5 Dark - Accent 2"/>
-    <w:basedOn w:val="599"/>
+    <w:basedOn w:val="811"/>
     <w:uiPriority w:val="99"/>
     <w:pPr>
       <w:spacing w:after="0" w:line="240" w:lineRule="auto"/>
@@ -8479,9 +9853,9 @@
       </w:rPr>
     </w:tblStylePr>
   </w:style>
-  <w:style w:type="table" w:styleId="134">
+  <w:style w:type="table" w:styleId="753">
     <w:name w:val="List Table 5 Dark - Accent 3"/>
-    <w:basedOn w:val="599"/>
+    <w:basedOn w:val="811"/>
     <w:uiPriority w:val="99"/>
     <w:pPr>
       <w:spacing w:after="0" w:line="240" w:lineRule="auto"/>
@@ -8586,9 +9960,9 @@
       </w:rPr>
     </w:tblStylePr>
   </w:style>
-  <w:style w:type="table" w:styleId="135">
+  <w:style w:type="table" w:styleId="754">
     <w:name w:val="List Table 5 Dark - Accent 4"/>
-    <w:basedOn w:val="599"/>
+    <w:basedOn w:val="811"/>
     <w:uiPriority w:val="99"/>
     <w:pPr>
       <w:spacing w:after="0" w:line="240" w:lineRule="auto"/>
@@ -8693,9 +10067,9 @@
       </w:rPr>
     </w:tblStylePr>
   </w:style>
-  <w:style w:type="table" w:styleId="136">
+  <w:style w:type="table" w:styleId="755">
     <w:name w:val="List Table 5 Dark - Accent 5"/>
-    <w:basedOn w:val="599"/>
+    <w:basedOn w:val="811"/>
     <w:uiPriority w:val="99"/>
     <w:pPr>
       <w:spacing w:after="0" w:line="240" w:lineRule="auto"/>
@@ -8800,9 +10174,9 @@
       </w:rPr>
     </w:tblStylePr>
   </w:style>
-  <w:style w:type="table" w:styleId="137">
+  <w:style w:type="table" w:styleId="756">
     <w:name w:val="List Table 5 Dark - Accent 6"/>
-    <w:basedOn w:val="599"/>
+    <w:basedOn w:val="811"/>
     <w:uiPriority w:val="99"/>
     <w:pPr>
       <w:spacing w:after="0" w:line="240" w:lineRule="auto"/>
@@ -8907,9 +10281,9 @@
       </w:rPr>
     </w:tblStylePr>
   </w:style>
-  <w:style w:type="table" w:styleId="138">
+  <w:style w:type="table" w:styleId="757">
     <w:name w:val="List Table 6 Colorful"/>
-    <w:basedOn w:val="599"/>
+    <w:basedOn w:val="811"/>
     <w:uiPriority w:val="99"/>
     <w:pPr>
       <w:spacing w:after="0" w:line="240" w:lineRule="auto"/>
@@ -8980,9 +10354,9 @@
       </w:tcPr>
     </w:tblStylePr>
   </w:style>
-  <w:style w:type="table" w:styleId="139">
+  <w:style w:type="table" w:styleId="758">
     <w:name w:val="List Table 6 Colorful - Accent 1"/>
-    <w:basedOn w:val="599"/>
+    <w:basedOn w:val="811"/>
     <w:uiPriority w:val="99"/>
     <w:pPr>
       <w:spacing w:after="0" w:line="240" w:lineRule="auto"/>
@@ -9053,9 +10427,9 @@
       </w:tcPr>
     </w:tblStylePr>
   </w:style>
-  <w:style w:type="table" w:styleId="140">
+  <w:style w:type="table" w:styleId="759">
     <w:name w:val="List Table 6 Colorful - Accent 2"/>
-    <w:basedOn w:val="599"/>
+    <w:basedOn w:val="811"/>
     <w:uiPriority w:val="99"/>
     <w:pPr>
       <w:spacing w:after="0" w:line="240" w:lineRule="auto"/>
@@ -9126,9 +10500,9 @@
       </w:tcPr>
     </w:tblStylePr>
   </w:style>
-  <w:style w:type="table" w:styleId="141">
+  <w:style w:type="table" w:styleId="760">
     <w:name w:val="List Table 6 Colorful - Accent 3"/>
-    <w:basedOn w:val="599"/>
+    <w:basedOn w:val="811"/>
     <w:uiPriority w:val="99"/>
     <w:pPr>
       <w:spacing w:after="0" w:line="240" w:lineRule="auto"/>
@@ -9199,9 +10573,9 @@
       </w:tcPr>
     </w:tblStylePr>
   </w:style>
-  <w:style w:type="table" w:styleId="142">
+  <w:style w:type="table" w:styleId="761">
     <w:name w:val="List Table 6 Colorful - Accent 4"/>
-    <w:basedOn w:val="599"/>
+    <w:basedOn w:val="811"/>
     <w:uiPriority w:val="99"/>
     <w:pPr>
       <w:spacing w:after="0" w:line="240" w:lineRule="auto"/>
@@ -9272,9 +10646,9 @@
       </w:tcPr>
     </w:tblStylePr>
   </w:style>
-  <w:style w:type="table" w:styleId="143">
+  <w:style w:type="table" w:styleId="762">
     <w:name w:val="List Table 6 Colorful - Accent 5"/>
-    <w:basedOn w:val="599"/>
+    <w:basedOn w:val="811"/>
     <w:uiPriority w:val="99"/>
     <w:pPr>
       <w:spacing w:after="0" w:line="240" w:lineRule="auto"/>
@@ -9345,9 +10719,9 @@
       </w:tcPr>
     </w:tblStylePr>
   </w:style>
-  <w:style w:type="table" w:styleId="144">
+  <w:style w:type="table" w:styleId="763">
     <w:name w:val="List Table 6 Colorful - Accent 6"/>
-    <w:basedOn w:val="599"/>
+    <w:basedOn w:val="811"/>
     <w:uiPriority w:val="99"/>
     <w:pPr>
       <w:spacing w:after="0" w:line="240" w:lineRule="auto"/>
@@ -9418,9 +10792,9 @@
       </w:tcPr>
     </w:tblStylePr>
   </w:style>
-  <w:style w:type="table" w:styleId="145">
+  <w:style w:type="table" w:styleId="764">
     <w:name w:val="List Table 7 Colorful"/>
-    <w:basedOn w:val="599"/>
+    <w:basedOn w:val="811"/>
     <w:uiPriority w:val="99"/>
     <w:pPr>
       <w:spacing w:after="0" w:line="240" w:lineRule="auto"/>
@@ -9466,11 +10840,11 @@
         <w:jc w:val="right"/>
       </w:pPr>
       <w:tcPr>
-        <w:shd w:color="ffffff"/>
-        <w:tcBorders>
-          <w:top w:val="none"/>
-          <w:left w:val="none"/>
-          <w:bottom w:val="none"/>
+        <w:shd w:val="clear" w:color="ffffff"/>
+        <w:tcBorders>
+          <w:top w:val="none" w:color="000000" w:sz="4" w:space="0"/>
+          <w:left w:val="none" w:color="000000" w:sz="4" w:space="0"/>
+          <w:bottom w:val="none" w:color="000000" w:sz="4" w:space="0"/>
           <w:right w:val="single" w:color="000000" w:themeColor="text1" w:themeTint="80" w:sz="4" w:space="0"/>
         </w:tcBorders>
       </w:tcPr>
@@ -9485,10 +10859,10 @@
       <w:tcPr>
         <w:shd w:val="clear" w:color="ffffff" w:themeColor="light1" w:fill="ffffff" w:themeFill="light1"/>
         <w:tcBorders>
-          <w:top w:val="none"/>
-          <w:left w:val="none"/>
+          <w:top w:val="none" w:color="000000" w:sz="4" w:space="0"/>
+          <w:left w:val="none" w:color="000000" w:sz="4" w:space="0"/>
           <w:bottom w:val="single" w:color="000000" w:themeColor="text1" w:themeTint="80" w:sz="4" w:space="0"/>
-          <w:right w:val="none"/>
+          <w:right w:val="none" w:color="000000" w:sz="4" w:space="0"/>
         </w:tcBorders>
       </w:tcPr>
     </w:tblStylePr>
@@ -9500,12 +10874,12 @@
         <w:sz w:val="22"/>
       </w:rPr>
       <w:tcPr>
-        <w:shd w:color="ffffff"/>
-        <w:tcBorders>
-          <w:top w:val="none"/>
+        <w:shd w:val="clear" w:color="ffffff"/>
+        <w:tcBorders>
+          <w:top w:val="none" w:color="000000" w:sz="4" w:space="0"/>
           <w:left w:val="single" w:color="000000" w:themeColor="text1" w:themeTint="80" w:sz="4" w:space="0"/>
-          <w:bottom w:val="none"/>
-          <w:right w:val="none"/>
+          <w:bottom w:val="none" w:color="000000" w:sz="4" w:space="0"/>
+          <w:right w:val="none" w:color="000000" w:sz="4" w:space="0"/>
         </w:tcBorders>
       </w:tcPr>
     </w:tblStylePr>
@@ -9520,9 +10894,9 @@
         <w:shd w:val="clear" w:color="ffffff" w:themeColor="light1" w:fill="ffffff" w:themeFill="light1"/>
         <w:tcBorders>
           <w:top w:val="single" w:color="000000" w:themeColor="text1" w:themeTint="80" w:sz="4" w:space="0"/>
-          <w:left w:val="none"/>
-          <w:bottom w:val="none"/>
-          <w:right w:val="none"/>
+          <w:left w:val="none" w:color="000000" w:sz="4" w:space="0"/>
+          <w:bottom w:val="none" w:color="000000" w:sz="4" w:space="0"/>
+          <w:right w:val="none" w:color="000000" w:sz="4" w:space="0"/>
         </w:tcBorders>
       </w:tcPr>
     </w:tblStylePr>
@@ -9534,9 +10908,9 @@
       </w:rPr>
     </w:tblStylePr>
   </w:style>
-  <w:style w:type="table" w:styleId="146">
+  <w:style w:type="table" w:styleId="765">
     <w:name w:val="List Table 7 Colorful - Accent 1"/>
-    <w:basedOn w:val="599"/>
+    <w:basedOn w:val="811"/>
     <w:uiPriority w:val="99"/>
     <w:pPr>
       <w:spacing w:after="0" w:line="240" w:lineRule="auto"/>
@@ -9582,11 +10956,11 @@
         <w:jc w:val="right"/>
       </w:pPr>
       <w:tcPr>
-        <w:shd w:color="ffffff"/>
-        <w:tcBorders>
-          <w:top w:val="none"/>
-          <w:left w:val="none"/>
-          <w:bottom w:val="none"/>
+        <w:shd w:val="clear" w:color="ffffff"/>
+        <w:tcBorders>
+          <w:top w:val="none" w:color="000000" w:sz="4" w:space="0"/>
+          <w:left w:val="none" w:color="000000" w:sz="4" w:space="0"/>
+          <w:bottom w:val="none" w:color="000000" w:sz="4" w:space="0"/>
           <w:right w:val="single" w:color="000000" w:themeColor="accent1" w:sz="4" w:space="0"/>
         </w:tcBorders>
       </w:tcPr>
@@ -9601,10 +10975,10 @@
       <w:tcPr>
         <w:shd w:val="clear" w:color="ffffff" w:themeColor="light1" w:fill="ffffff" w:themeFill="light1"/>
         <w:tcBorders>
-          <w:top w:val="none"/>
-          <w:left w:val="none"/>
+          <w:top w:val="none" w:color="000000" w:sz="4" w:space="0"/>
+          <w:left w:val="none" w:color="000000" w:sz="4" w:space="0"/>
           <w:bottom w:val="single" w:color="000000" w:themeColor="accent1" w:sz="4" w:space="0"/>
-          <w:right w:val="none"/>
+          <w:right w:val="none" w:color="000000" w:sz="4" w:space="0"/>
         </w:tcBorders>
       </w:tcPr>
     </w:tblStylePr>
@@ -9616,12 +10990,12 @@
         <w:sz w:val="22"/>
       </w:rPr>
       <w:tcPr>
-        <w:shd w:color="ffffff"/>
-        <w:tcBorders>
-          <w:top w:val="none"/>
+        <w:shd w:val="clear" w:color="ffffff"/>
+        <w:tcBorders>
+          <w:top w:val="none" w:color="000000" w:sz="4" w:space="0"/>
           <w:left w:val="single" w:color="000000" w:themeColor="accent1" w:sz="4" w:space="0"/>
-          <w:bottom w:val="none"/>
-          <w:right w:val="none"/>
+          <w:bottom w:val="none" w:color="000000" w:sz="4" w:space="0"/>
+          <w:right w:val="none" w:color="000000" w:sz="4" w:space="0"/>
         </w:tcBorders>
       </w:tcPr>
     </w:tblStylePr>
@@ -9636,9 +11010,9 @@
         <w:shd w:val="clear" w:color="ffffff" w:themeColor="light1" w:fill="ffffff" w:themeFill="light1"/>
         <w:tcBorders>
           <w:top w:val="single" w:color="000000" w:themeColor="accent1" w:sz="4" w:space="0"/>
-          <w:left w:val="none"/>
-          <w:bottom w:val="none"/>
-          <w:right w:val="none"/>
+          <w:left w:val="none" w:color="000000" w:sz="4" w:space="0"/>
+          <w:bottom w:val="none" w:color="000000" w:sz="4" w:space="0"/>
+          <w:right w:val="none" w:color="000000" w:sz="4" w:space="0"/>
         </w:tcBorders>
       </w:tcPr>
     </w:tblStylePr>
@@ -9650,9 +11024,9 @@
       </w:rPr>
     </w:tblStylePr>
   </w:style>
-  <w:style w:type="table" w:styleId="147">
+  <w:style w:type="table" w:styleId="766">
     <w:name w:val="List Table 7 Colorful - Accent 2"/>
-    <w:basedOn w:val="599"/>
+    <w:basedOn w:val="811"/>
     <w:uiPriority w:val="99"/>
     <w:pPr>
       <w:spacing w:after="0" w:line="240" w:lineRule="auto"/>
@@ -9698,11 +11072,11 @@
         <w:jc w:val="right"/>
       </w:pPr>
       <w:tcPr>
-        <w:shd w:color="ffffff"/>
-        <w:tcBorders>
-          <w:top w:val="none"/>
-          <w:left w:val="none"/>
-          <w:bottom w:val="none"/>
+        <w:shd w:val="clear" w:color="ffffff"/>
+        <w:tcBorders>
+          <w:top w:val="none" w:color="000000" w:sz="4" w:space="0"/>
+          <w:left w:val="none" w:color="000000" w:sz="4" w:space="0"/>
+          <w:bottom w:val="none" w:color="000000" w:sz="4" w:space="0"/>
           <w:right w:val="single" w:color="000000" w:themeColor="accent2" w:themeTint="97" w:sz="4" w:space="0"/>
         </w:tcBorders>
       </w:tcPr>
@@ -9717,10 +11091,10 @@
       <w:tcPr>
         <w:shd w:val="clear" w:color="ffffff" w:themeColor="light1" w:fill="ffffff" w:themeFill="light1"/>
         <w:tcBorders>
-          <w:top w:val="none"/>
-          <w:left w:val="none"/>
+          <w:top w:val="none" w:color="000000" w:sz="4" w:space="0"/>
+          <w:left w:val="none" w:color="000000" w:sz="4" w:space="0"/>
           <w:bottom w:val="single" w:color="000000" w:themeColor="accent2" w:themeTint="97" w:sz="4" w:space="0"/>
-          <w:right w:val="none"/>
+          <w:right w:val="none" w:color="000000" w:sz="4" w:space="0"/>
         </w:tcBorders>
       </w:tcPr>
     </w:tblStylePr>
@@ -9732,12 +11106,12 @@
         <w:sz w:val="22"/>
       </w:rPr>
       <w:tcPr>
-        <w:shd w:color="ffffff"/>
-        <w:tcBorders>
-          <w:top w:val="none"/>
+        <w:shd w:val="clear" w:color="ffffff"/>
+        <w:tcBorders>
+          <w:top w:val="none" w:color="000000" w:sz="4" w:space="0"/>
           <w:left w:val="single" w:color="000000" w:themeColor="accent2" w:themeTint="97" w:sz="4" w:space="0"/>
-          <w:bottom w:val="none"/>
-          <w:right w:val="none"/>
+          <w:bottom w:val="none" w:color="000000" w:sz="4" w:space="0"/>
+          <w:right w:val="none" w:color="000000" w:sz="4" w:space="0"/>
         </w:tcBorders>
       </w:tcPr>
     </w:tblStylePr>
@@ -9752,9 +11126,9 @@
         <w:shd w:val="clear" w:color="ffffff" w:themeColor="light1" w:fill="ffffff" w:themeFill="light1"/>
         <w:tcBorders>
           <w:top w:val="single" w:color="000000" w:themeColor="accent2" w:themeTint="97" w:sz="4" w:space="0"/>
-          <w:left w:val="none"/>
-          <w:bottom w:val="none"/>
-          <w:right w:val="none"/>
+          <w:left w:val="none" w:color="000000" w:sz="4" w:space="0"/>
+          <w:bottom w:val="none" w:color="000000" w:sz="4" w:space="0"/>
+          <w:right w:val="none" w:color="000000" w:sz="4" w:space="0"/>
         </w:tcBorders>
       </w:tcPr>
     </w:tblStylePr>
@@ -9766,9 +11140,9 @@
       </w:rPr>
     </w:tblStylePr>
   </w:style>
-  <w:style w:type="table" w:styleId="148">
+  <w:style w:type="table" w:styleId="767">
     <w:name w:val="List Table 7 Colorful - Accent 3"/>
-    <w:basedOn w:val="599"/>
+    <w:basedOn w:val="811"/>
     <w:uiPriority w:val="99"/>
     <w:pPr>
       <w:spacing w:after="0" w:line="240" w:lineRule="auto"/>
@@ -9814,11 +11188,11 @@
         <w:jc w:val="right"/>
       </w:pPr>
       <w:tcPr>
-        <w:shd w:color="ffffff"/>
-        <w:tcBorders>
-          <w:top w:val="none"/>
-          <w:left w:val="none"/>
-          <w:bottom w:val="none"/>
+        <w:shd w:val="clear" w:color="ffffff"/>
+        <w:tcBorders>
+          <w:top w:val="none" w:color="000000" w:sz="4" w:space="0"/>
+          <w:left w:val="none" w:color="000000" w:sz="4" w:space="0"/>
+          <w:bottom w:val="none" w:color="000000" w:sz="4" w:space="0"/>
           <w:right w:val="single" w:color="000000" w:themeColor="accent3" w:themeTint="98" w:sz="4" w:space="0"/>
         </w:tcBorders>
       </w:tcPr>
@@ -9833,10 +11207,10 @@
       <w:tcPr>
         <w:shd w:val="clear" w:color="ffffff" w:themeColor="light1" w:fill="ffffff" w:themeFill="light1"/>
         <w:tcBorders>
-          <w:top w:val="none"/>
-          <w:left w:val="none"/>
+          <w:top w:val="none" w:color="000000" w:sz="4" w:space="0"/>
+          <w:left w:val="none" w:color="000000" w:sz="4" w:space="0"/>
           <w:bottom w:val="single" w:color="000000" w:themeColor="accent3" w:themeTint="98" w:sz="4" w:space="0"/>
-          <w:right w:val="none"/>
+          <w:right w:val="none" w:color="000000" w:sz="4" w:space="0"/>
         </w:tcBorders>
       </w:tcPr>
     </w:tblStylePr>
@@ -9848,12 +11222,12 @@
         <w:sz w:val="22"/>
       </w:rPr>
       <w:tcPr>
-        <w:shd w:color="ffffff"/>
-        <w:tcBorders>
-          <w:top w:val="none"/>
+        <w:shd w:val="clear" w:color="ffffff"/>
+        <w:tcBorders>
+          <w:top w:val="none" w:color="000000" w:sz="4" w:space="0"/>
           <w:left w:val="single" w:color="000000" w:themeColor="accent3" w:themeTint="98" w:sz="4" w:space="0"/>
-          <w:bottom w:val="none"/>
-          <w:right w:val="none"/>
+          <w:bottom w:val="none" w:color="000000" w:sz="4" w:space="0"/>
+          <w:right w:val="none" w:color="000000" w:sz="4" w:space="0"/>
         </w:tcBorders>
       </w:tcPr>
     </w:tblStylePr>
@@ -9868,9 +11242,9 @@
         <w:shd w:val="clear" w:color="ffffff" w:themeColor="light1" w:fill="ffffff" w:themeFill="light1"/>
         <w:tcBorders>
           <w:top w:val="single" w:color="000000" w:themeColor="accent3" w:themeTint="98" w:sz="4" w:space="0"/>
-          <w:left w:val="none"/>
-          <w:bottom w:val="none"/>
-          <w:right w:val="none"/>
+          <w:left w:val="none" w:color="000000" w:sz="4" w:space="0"/>
+          <w:bottom w:val="none" w:color="000000" w:sz="4" w:space="0"/>
+          <w:right w:val="none" w:color="000000" w:sz="4" w:space="0"/>
         </w:tcBorders>
       </w:tcPr>
     </w:tblStylePr>
@@ -9882,9 +11256,9 @@
       </w:rPr>
     </w:tblStylePr>
   </w:style>
-  <w:style w:type="table" w:styleId="149">
+  <w:style w:type="table" w:styleId="768">
     <w:name w:val="List Table 7 Colorful - Accent 4"/>
-    <w:basedOn w:val="599"/>
+    <w:basedOn w:val="811"/>
     <w:uiPriority w:val="99"/>
     <w:pPr>
       <w:spacing w:after="0" w:line="240" w:lineRule="auto"/>
@@ -9930,11 +11304,11 @@
         <w:jc w:val="right"/>
       </w:pPr>
       <w:tcPr>
-        <w:shd w:color="ffffff"/>
-        <w:tcBorders>
-          <w:top w:val="none"/>
-          <w:left w:val="none"/>
-          <w:bottom w:val="none"/>
+        <w:shd w:val="clear" w:color="ffffff"/>
+        <w:tcBorders>
+          <w:top w:val="none" w:color="000000" w:sz="4" w:space="0"/>
+          <w:left w:val="none" w:color="000000" w:sz="4" w:space="0"/>
+          <w:bottom w:val="none" w:color="000000" w:sz="4" w:space="0"/>
           <w:right w:val="single" w:color="000000" w:themeColor="accent4" w:themeTint="9A" w:sz="4" w:space="0"/>
         </w:tcBorders>
       </w:tcPr>
@@ -9949,10 +11323,10 @@
       <w:tcPr>
         <w:shd w:val="clear" w:color="ffffff" w:themeColor="light1" w:fill="ffffff" w:themeFill="light1"/>
         <w:tcBorders>
-          <w:top w:val="none"/>
-          <w:left w:val="none"/>
+          <w:top w:val="none" w:color="000000" w:sz="4" w:space="0"/>
+          <w:left w:val="none" w:color="000000" w:sz="4" w:space="0"/>
           <w:bottom w:val="single" w:color="000000" w:themeColor="accent4" w:themeTint="9A" w:sz="4" w:space="0"/>
-          <w:right w:val="none"/>
+          <w:right w:val="none" w:color="000000" w:sz="4" w:space="0"/>
         </w:tcBorders>
       </w:tcPr>
     </w:tblStylePr>
@@ -9964,12 +11338,12 @@
         <w:sz w:val="22"/>
       </w:rPr>
       <w:tcPr>
-        <w:shd w:color="ffffff"/>
-        <w:tcBorders>
-          <w:top w:val="none"/>
+        <w:shd w:val="clear" w:color="ffffff"/>
+        <w:tcBorders>
+          <w:top w:val="none" w:color="000000" w:sz="4" w:space="0"/>
           <w:left w:val="single" w:color="000000" w:themeColor="accent4" w:themeTint="9A" w:sz="4" w:space="0"/>
-          <w:bottom w:val="none"/>
-          <w:right w:val="none"/>
+          <w:bottom w:val="none" w:color="000000" w:sz="4" w:space="0"/>
+          <w:right w:val="none" w:color="000000" w:sz="4" w:space="0"/>
         </w:tcBorders>
       </w:tcPr>
     </w:tblStylePr>
@@ -9984,9 +11358,9 @@
         <w:shd w:val="clear" w:color="ffffff" w:themeColor="light1" w:fill="ffffff" w:themeFill="light1"/>
         <w:tcBorders>
           <w:top w:val="single" w:color="000000" w:themeColor="accent4" w:themeTint="9A" w:sz="4" w:space="0"/>
-          <w:left w:val="none"/>
-          <w:bottom w:val="none"/>
-          <w:right w:val="none"/>
+          <w:left w:val="none" w:color="000000" w:sz="4" w:space="0"/>
+          <w:bottom w:val="none" w:color="000000" w:sz="4" w:space="0"/>
+          <w:right w:val="none" w:color="000000" w:sz="4" w:space="0"/>
         </w:tcBorders>
       </w:tcPr>
     </w:tblStylePr>
@@ -9998,9 +11372,9 @@
       </w:rPr>
     </w:tblStylePr>
   </w:style>
-  <w:style w:type="table" w:styleId="150">
+  <w:style w:type="table" w:styleId="769">
     <w:name w:val="List Table 7 Colorful - Accent 5"/>
-    <w:basedOn w:val="599"/>
+    <w:basedOn w:val="811"/>
     <w:uiPriority w:val="99"/>
     <w:pPr>
       <w:spacing w:after="0" w:line="240" w:lineRule="auto"/>
@@ -10046,11 +11420,11 @@
         <w:jc w:val="right"/>
       </w:pPr>
       <w:tcPr>
-        <w:shd w:color="ffffff"/>
-        <w:tcBorders>
-          <w:top w:val="none"/>
-          <w:left w:val="none"/>
-          <w:bottom w:val="none"/>
+        <w:shd w:val="clear" w:color="ffffff"/>
+        <w:tcBorders>
+          <w:top w:val="none" w:color="000000" w:sz="4" w:space="0"/>
+          <w:left w:val="none" w:color="000000" w:sz="4" w:space="0"/>
+          <w:bottom w:val="none" w:color="000000" w:sz="4" w:space="0"/>
           <w:right w:val="single" w:color="000000" w:themeColor="accent5" w:themeTint="9A" w:sz="4" w:space="0"/>
         </w:tcBorders>
       </w:tcPr>
@@ -10065,10 +11439,10 @@
       <w:tcPr>
         <w:shd w:val="clear" w:color="ffffff" w:themeColor="light1" w:fill="ffffff" w:themeFill="light1"/>
         <w:tcBorders>
-          <w:top w:val="none"/>
-          <w:left w:val="none"/>
+          <w:top w:val="none" w:color="000000" w:sz="4" w:space="0"/>
+          <w:left w:val="none" w:color="000000" w:sz="4" w:space="0"/>
           <w:bottom w:val="single" w:color="000000" w:themeColor="accent5" w:themeTint="9A" w:sz="4" w:space="0"/>
-          <w:right w:val="none"/>
+          <w:right w:val="none" w:color="000000" w:sz="4" w:space="0"/>
         </w:tcBorders>
       </w:tcPr>
     </w:tblStylePr>
@@ -10080,12 +11454,12 @@
         <w:sz w:val="22"/>
       </w:rPr>
       <w:tcPr>
-        <w:shd w:color="ffffff"/>
-        <w:tcBorders>
-          <w:top w:val="none"/>
+        <w:shd w:val="clear" w:color="ffffff"/>
+        <w:tcBorders>
+          <w:top w:val="none" w:color="000000" w:sz="4" w:space="0"/>
           <w:left w:val="single" w:color="000000" w:themeColor="accent5" w:themeTint="9A" w:sz="4" w:space="0"/>
-          <w:bottom w:val="none"/>
-          <w:right w:val="none"/>
+          <w:bottom w:val="none" w:color="000000" w:sz="4" w:space="0"/>
+          <w:right w:val="none" w:color="000000" w:sz="4" w:space="0"/>
         </w:tcBorders>
       </w:tcPr>
     </w:tblStylePr>
@@ -10100,9 +11474,9 @@
         <w:shd w:val="clear" w:color="ffffff" w:themeColor="light1" w:fill="ffffff" w:themeFill="light1"/>
         <w:tcBorders>
           <w:top w:val="single" w:color="000000" w:themeColor="accent5" w:themeTint="9A" w:sz="4" w:space="0"/>
-          <w:left w:val="none"/>
-          <w:bottom w:val="none"/>
-          <w:right w:val="none"/>
+          <w:left w:val="none" w:color="000000" w:sz="4" w:space="0"/>
+          <w:bottom w:val="none" w:color="000000" w:sz="4" w:space="0"/>
+          <w:right w:val="none" w:color="000000" w:sz="4" w:space="0"/>
         </w:tcBorders>
       </w:tcPr>
     </w:tblStylePr>
@@ -10114,9 +11488,9 @@
       </w:rPr>
     </w:tblStylePr>
   </w:style>
-  <w:style w:type="table" w:styleId="151">
+  <w:style w:type="table" w:styleId="770">
     <w:name w:val="List Table 7 Colorful - Accent 6"/>
-    <w:basedOn w:val="599"/>
+    <w:basedOn w:val="811"/>
     <w:uiPriority w:val="99"/>
     <w:pPr>
       <w:spacing w:after="0" w:line="240" w:lineRule="auto"/>
@@ -10162,11 +11536,11 @@
         <w:jc w:val="right"/>
       </w:pPr>
       <w:tcPr>
-        <w:shd w:color="ffffff"/>
-        <w:tcBorders>
-          <w:top w:val="none"/>
-          <w:left w:val="none"/>
-          <w:bottom w:val="none"/>
+        <w:shd w:val="clear" w:color="ffffff"/>
+        <w:tcBorders>
+          <w:top w:val="none" w:color="000000" w:sz="4" w:space="0"/>
+          <w:left w:val="none" w:color="000000" w:sz="4" w:space="0"/>
+          <w:bottom w:val="none" w:color="000000" w:sz="4" w:space="0"/>
           <w:right w:val="single" w:color="000000" w:themeColor="accent6" w:themeTint="98" w:sz="4" w:space="0"/>
         </w:tcBorders>
       </w:tcPr>
@@ -10181,10 +11555,10 @@
       <w:tcPr>
         <w:shd w:val="clear" w:color="ffffff" w:themeColor="light1" w:fill="ffffff" w:themeFill="light1"/>
         <w:tcBorders>
-          <w:top w:val="none"/>
-          <w:left w:val="none"/>
+          <w:top w:val="none" w:color="000000" w:sz="4" w:space="0"/>
+          <w:left w:val="none" w:color="000000" w:sz="4" w:space="0"/>
           <w:bottom w:val="single" w:color="000000" w:themeColor="accent6" w:themeTint="98" w:sz="4" w:space="0"/>
-          <w:right w:val="none"/>
+          <w:right w:val="none" w:color="000000" w:sz="4" w:space="0"/>
         </w:tcBorders>
       </w:tcPr>
     </w:tblStylePr>
@@ -10196,12 +11570,12 @@
         <w:sz w:val="22"/>
       </w:rPr>
       <w:tcPr>
-        <w:shd w:color="ffffff"/>
-        <w:tcBorders>
-          <w:top w:val="none"/>
+        <w:shd w:val="clear" w:color="ffffff"/>
+        <w:tcBorders>
+          <w:top w:val="none" w:color="000000" w:sz="4" w:space="0"/>
           <w:left w:val="single" w:color="000000" w:themeColor="accent6" w:themeTint="98" w:sz="4" w:space="0"/>
-          <w:bottom w:val="none"/>
-          <w:right w:val="none"/>
+          <w:bottom w:val="none" w:color="000000" w:sz="4" w:space="0"/>
+          <w:right w:val="none" w:color="000000" w:sz="4" w:space="0"/>
         </w:tcBorders>
       </w:tcPr>
     </w:tblStylePr>
@@ -10216,9 +11590,9 @@
         <w:shd w:val="clear" w:color="ffffff" w:themeColor="light1" w:fill="ffffff" w:themeFill="light1"/>
         <w:tcBorders>
           <w:top w:val="single" w:color="000000" w:themeColor="accent6" w:themeTint="98" w:sz="4" w:space="0"/>
-          <w:left w:val="none"/>
-          <w:bottom w:val="none"/>
-          <w:right w:val="none"/>
+          <w:left w:val="none" w:color="000000" w:sz="4" w:space="0"/>
+          <w:bottom w:val="none" w:color="000000" w:sz="4" w:space="0"/>
+          <w:right w:val="none" w:color="000000" w:sz="4" w:space="0"/>
         </w:tcBorders>
       </w:tcPr>
     </w:tblStylePr>
@@ -10230,9 +11604,9 @@
       </w:rPr>
     </w:tblStylePr>
   </w:style>
-  <w:style w:type="table" w:styleId="152">
+  <w:style w:type="table" w:styleId="771">
     <w:name w:val="Lined - Accent"/>
-    <w:basedOn w:val="599"/>
+    <w:basedOn w:val="811"/>
     <w:uiPriority w:val="99"/>
     <w:pPr>
       <w:spacing w:after="0" w:line="240" w:lineRule="auto"/>
@@ -10320,9 +11694,9 @@
       </w:tcPr>
     </w:tblStylePr>
   </w:style>
-  <w:style w:type="table" w:styleId="153">
+  <w:style w:type="table" w:styleId="772">
     <w:name w:val="Lined - Accent 1"/>
-    <w:basedOn w:val="599"/>
+    <w:basedOn w:val="811"/>
     <w:uiPriority w:val="99"/>
     <w:pPr>
       <w:spacing w:after="0" w:line="240" w:lineRule="auto"/>
@@ -10410,9 +11784,9 @@
       </w:tcPr>
     </w:tblStylePr>
   </w:style>
-  <w:style w:type="table" w:styleId="154">
+  <w:style w:type="table" w:styleId="773">
     <w:name w:val="Lined - Accent 2"/>
-    <w:basedOn w:val="599"/>
+    <w:basedOn w:val="811"/>
     <w:uiPriority w:val="99"/>
     <w:pPr>
       <w:spacing w:after="0" w:line="240" w:lineRule="auto"/>
@@ -10500,9 +11874,9 @@
       </w:tcPr>
     </w:tblStylePr>
   </w:style>
-  <w:style w:type="table" w:styleId="155">
+  <w:style w:type="table" w:styleId="774">
     <w:name w:val="Lined - Accent 3"/>
-    <w:basedOn w:val="599"/>
+    <w:basedOn w:val="811"/>
     <w:uiPriority w:val="99"/>
     <w:pPr>
       <w:spacing w:after="0" w:line="240" w:lineRule="auto"/>
@@ -10590,9 +11964,9 @@
       </w:tcPr>
     </w:tblStylePr>
   </w:style>
-  <w:style w:type="table" w:styleId="156">
+  <w:style w:type="table" w:styleId="775">
     <w:name w:val="Lined - Accent 4"/>
-    <w:basedOn w:val="599"/>
+    <w:basedOn w:val="811"/>
     <w:uiPriority w:val="99"/>
     <w:pPr>
       <w:spacing w:after="0" w:line="240" w:lineRule="auto"/>
@@ -10680,9 +12054,9 @@
       </w:tcPr>
     </w:tblStylePr>
   </w:style>
-  <w:style w:type="table" w:styleId="157">
+  <w:style w:type="table" w:styleId="776">
     <w:name w:val="Lined - Accent 5"/>
-    <w:basedOn w:val="599"/>
+    <w:basedOn w:val="811"/>
     <w:uiPriority w:val="99"/>
     <w:pPr>
       <w:spacing w:after="0" w:line="240" w:lineRule="auto"/>
@@ -10770,9 +12144,9 @@
       </w:tcPr>
     </w:tblStylePr>
   </w:style>
-  <w:style w:type="table" w:styleId="158">
+  <w:style w:type="table" w:styleId="777">
     <w:name w:val="Lined - Accent 6"/>
-    <w:basedOn w:val="599"/>
+    <w:basedOn w:val="811"/>
     <w:uiPriority w:val="99"/>
     <w:pPr>
       <w:spacing w:after="0" w:line="240" w:lineRule="auto"/>
@@ -10860,9 +12234,9 @@
       </w:tcPr>
     </w:tblStylePr>
   </w:style>
-  <w:style w:type="table" w:styleId="159">
+  <w:style w:type="table" w:styleId="778">
     <w:name w:val="Bordered &amp; Lined - Accent"/>
-    <w:basedOn w:val="599"/>
+    <w:basedOn w:val="811"/>
     <w:uiPriority w:val="99"/>
     <w:pPr>
       <w:spacing w:after="0" w:line="240" w:lineRule="auto"/>
@@ -10958,9 +12332,9 @@
       </w:tcPr>
     </w:tblStylePr>
   </w:style>
-  <w:style w:type="table" w:styleId="160">
+  <w:style w:type="table" w:styleId="779">
     <w:name w:val="Bordered &amp; Lined - Accent 1"/>
-    <w:basedOn w:val="599"/>
+    <w:basedOn w:val="811"/>
     <w:uiPriority w:val="99"/>
     <w:pPr>
       <w:spacing w:after="0" w:line="240" w:lineRule="auto"/>
@@ -11056,9 +12430,9 @@
       </w:tcPr>
     </w:tblStylePr>
   </w:style>
-  <w:style w:type="table" w:styleId="161">
+  <w:style w:type="table" w:styleId="780">
     <w:name w:val="Bordered &amp; Lined - Accent 2"/>
-    <w:basedOn w:val="599"/>
+    <w:basedOn w:val="811"/>
     <w:uiPriority w:val="99"/>
     <w:pPr>
       <w:spacing w:after="0" w:line="240" w:lineRule="auto"/>
@@ -11154,9 +12528,9 @@
       </w:tcPr>
     </w:tblStylePr>
   </w:style>
-  <w:style w:type="table" w:styleId="162">
+  <w:style w:type="table" w:styleId="781">
     <w:name w:val="Bordered &amp; Lined - Accent 3"/>
-    <w:basedOn w:val="599"/>
+    <w:basedOn w:val="811"/>
     <w:uiPriority w:val="99"/>
     <w:pPr>
       <w:spacing w:after="0" w:line="240" w:lineRule="auto"/>
@@ -11252,9 +12626,9 @@
       </w:tcPr>
     </w:tblStylePr>
   </w:style>
-  <w:style w:type="table" w:styleId="163">
+  <w:style w:type="table" w:styleId="782">
     <w:name w:val="Bordered &amp; Lined - Accent 4"/>
-    <w:basedOn w:val="599"/>
+    <w:basedOn w:val="811"/>
     <w:uiPriority w:val="99"/>
     <w:pPr>
       <w:spacing w:after="0" w:line="240" w:lineRule="auto"/>
@@ -11350,9 +12724,9 @@
       </w:tcPr>
     </w:tblStylePr>
   </w:style>
-  <w:style w:type="table" w:styleId="164">
+  <w:style w:type="table" w:styleId="783">
     <w:name w:val="Bordered &amp; Lined - Accent 5"/>
-    <w:basedOn w:val="599"/>
+    <w:basedOn w:val="811"/>
     <w:uiPriority w:val="99"/>
     <w:pPr>
       <w:spacing w:after="0" w:line="240" w:lineRule="auto"/>
@@ -11448,9 +12822,9 @@
       </w:tcPr>
     </w:tblStylePr>
   </w:style>
-  <w:style w:type="table" w:styleId="165">
+  <w:style w:type="table" w:styleId="784">
     <w:name w:val="Bordered &amp; Lined - Accent 6"/>
-    <w:basedOn w:val="599"/>
+    <w:basedOn w:val="811"/>
     <w:uiPriority w:val="99"/>
     <w:pPr>
       <w:spacing w:after="0" w:line="240" w:lineRule="auto"/>
@@ -11546,9 +12920,9 @@
       </w:tcPr>
     </w:tblStylePr>
   </w:style>
-  <w:style w:type="table" w:styleId="166">
+  <w:style w:type="table" w:styleId="785">
     <w:name w:val="Bordered"/>
-    <w:basedOn w:val="599"/>
+    <w:basedOn w:val="811"/>
     <w:uiPriority w:val="99"/>
     <w:pPr>
       <w:spacing w:after="0" w:line="240" w:lineRule="auto"/>
@@ -11625,9 +12999,9 @@
       </w:tcPr>
     </w:tblStylePr>
   </w:style>
-  <w:style w:type="table" w:styleId="167">
+  <w:style w:type="table" w:styleId="786">
     <w:name w:val="Bordered - Accent 1"/>
-    <w:basedOn w:val="599"/>
+    <w:basedOn w:val="811"/>
     <w:uiPriority w:val="99"/>
     <w:pPr>
       <w:spacing w:after="0" w:line="240" w:lineRule="auto"/>
@@ -11704,9 +13078,9 @@
       </w:tcPr>
     </w:tblStylePr>
   </w:style>
-  <w:style w:type="table" w:styleId="168">
+  <w:style w:type="table" w:styleId="787">
     <w:name w:val="Bordered - Accent 2"/>
-    <w:basedOn w:val="599"/>
+    <w:basedOn w:val="811"/>
     <w:uiPriority w:val="99"/>
     <w:pPr>
       <w:spacing w:after="0" w:line="240" w:lineRule="auto"/>
@@ -11783,9 +13157,9 @@
       </w:tcPr>
     </w:tblStylePr>
   </w:style>
-  <w:style w:type="table" w:styleId="169">
+  <w:style w:type="table" w:styleId="788">
     <w:name w:val="Bordered - Accent 3"/>
-    <w:basedOn w:val="599"/>
+    <w:basedOn w:val="811"/>
     <w:uiPriority w:val="99"/>
     <w:pPr>
       <w:spacing w:after="0" w:line="240" w:lineRule="auto"/>
@@ -11862,9 +13236,9 @@
       </w:tcPr>
     </w:tblStylePr>
   </w:style>
-  <w:style w:type="table" w:styleId="170">
+  <w:style w:type="table" w:styleId="789">
     <w:name w:val="Bordered - Accent 4"/>
-    <w:basedOn w:val="599"/>
+    <w:basedOn w:val="811"/>
     <w:uiPriority w:val="99"/>
     <w:pPr>
       <w:spacing w:after="0" w:line="240" w:lineRule="auto"/>
@@ -11941,9 +13315,9 @@
       </w:tcPr>
     </w:tblStylePr>
   </w:style>
-  <w:style w:type="table" w:styleId="171">
+  <w:style w:type="table" w:styleId="790">
     <w:name w:val="Bordered - Accent 5"/>
-    <w:basedOn w:val="599"/>
+    <w:basedOn w:val="811"/>
     <w:uiPriority w:val="99"/>
     <w:pPr>
       <w:spacing w:after="0" w:line="240" w:lineRule="auto"/>
@@ -12020,9 +13394,9 @@
       </w:tcPr>
     </w:tblStylePr>
   </w:style>
-  <w:style w:type="table" w:styleId="172">
+  <w:style w:type="table" w:styleId="791">
     <w:name w:val="Bordered - Accent 6"/>
-    <w:basedOn w:val="599"/>
+    <w:basedOn w:val="811"/>
     <w:uiPriority w:val="99"/>
     <w:pPr>
       <w:spacing w:after="0" w:line="240" w:lineRule="auto"/>
@@ -12099,7 +13473,7 @@
       </w:tcPr>
     </w:tblStylePr>
   </w:style>
-  <w:style w:type="character" w:styleId="173">
+  <w:style w:type="character" w:styleId="792">
     <w:name w:val="Hyperlink"/>
     <w:uiPriority w:val="99"/>
     <w:unhideWhenUsed/>
@@ -12108,10 +13482,10 @@
       <w:u w:val="single"/>
     </w:rPr>
   </w:style>
-  <w:style w:type="paragraph" w:styleId="174">
+  <w:style w:type="paragraph" w:styleId="793">
     <w:name w:val="footnote text"/>
-    <w:basedOn w:val="598"/>
-    <w:link w:val="175"/>
+    <w:basedOn w:val="810"/>
+    <w:link w:val="794"/>
     <w:uiPriority w:val="99"/>
     <w:semiHidden/>
     <w:unhideWhenUsed/>
@@ -12122,27 +13496,26 @@
       <w:sz w:val="18"/>
     </w:rPr>
   </w:style>
-  <w:style w:type="character" w:styleId="175">
+  <w:style w:type="character" w:styleId="794">
     <w:name w:val="Footnote Text Char"/>
-    <w:link w:val="174"/>
+    <w:link w:val="793"/>
     <w:uiPriority w:val="99"/>
     <w:rPr>
       <w:sz w:val="18"/>
     </w:rPr>
   </w:style>
-  <w:style w:type="character" w:styleId="176">
+  <w:style w:type="character" w:styleId="795">
     <w:name w:val="footnote reference"/>
-    <w:basedOn w:val="10"/>
     <w:uiPriority w:val="99"/>
     <w:unhideWhenUsed/>
     <w:rPr>
       <w:vertAlign w:val="superscript"/>
     </w:rPr>
   </w:style>
-  <w:style w:type="paragraph" w:styleId="177">
+  <w:style w:type="paragraph" w:styleId="796">
     <w:name w:val="endnote text"/>
-    <w:basedOn w:val="598"/>
-    <w:link w:val="178"/>
+    <w:basedOn w:val="810"/>
+    <w:link w:val="797"/>
     <w:uiPriority w:val="99"/>
     <w:semiHidden/>
     <w:unhideWhenUsed/>
@@ -12153,17 +13526,16 @@
       <w:sz w:val="20"/>
     </w:rPr>
   </w:style>
-  <w:style w:type="character" w:styleId="178">
+  <w:style w:type="character" w:styleId="797">
     <w:name w:val="Endnote Text Char"/>
-    <w:link w:val="177"/>
+    <w:link w:val="796"/>
     <w:uiPriority w:val="99"/>
     <w:rPr>
       <w:sz w:val="20"/>
     </w:rPr>
   </w:style>
-  <w:style w:type="character" w:styleId="179">
+  <w:style w:type="character" w:styleId="798">
     <w:name w:val="endnote reference"/>
-    <w:basedOn w:val="10"/>
     <w:uiPriority w:val="99"/>
     <w:semiHidden/>
     <w:unhideWhenUsed/>
@@ -12171,10 +13543,10 @@
       <w:vertAlign w:val="superscript"/>
     </w:rPr>
   </w:style>
-  <w:style w:type="paragraph" w:styleId="180">
+  <w:style w:type="paragraph" w:styleId="799">
     <w:name w:val="toc 1"/>
-    <w:basedOn w:val="598"/>
-    <w:next w:val="598"/>
+    <w:basedOn w:val="810"/>
+    <w:next w:val="810"/>
     <w:uiPriority w:val="39"/>
     <w:unhideWhenUsed/>
     <w:pPr>
@@ -12182,10 +13554,10 @@
       <w:spacing w:after="57"/>
     </w:pPr>
   </w:style>
-  <w:style w:type="paragraph" w:styleId="181">
+  <w:style w:type="paragraph" w:styleId="800">
     <w:name w:val="toc 2"/>
-    <w:basedOn w:val="598"/>
-    <w:next w:val="598"/>
+    <w:basedOn w:val="810"/>
+    <w:next w:val="810"/>
     <w:uiPriority w:val="39"/>
     <w:unhideWhenUsed/>
     <w:pPr>
@@ -12193,10 +13565,10 @@
       <w:spacing w:after="57"/>
     </w:pPr>
   </w:style>
-  <w:style w:type="paragraph" w:styleId="182">
+  <w:style w:type="paragraph" w:styleId="801">
     <w:name w:val="toc 3"/>
-    <w:basedOn w:val="598"/>
-    <w:next w:val="598"/>
+    <w:basedOn w:val="810"/>
+    <w:next w:val="810"/>
     <w:uiPriority w:val="39"/>
     <w:unhideWhenUsed/>
     <w:pPr>
@@ -12204,10 +13576,10 @@
       <w:spacing w:after="57"/>
     </w:pPr>
   </w:style>
-  <w:style w:type="paragraph" w:styleId="183">
+  <w:style w:type="paragraph" w:styleId="802">
     <w:name w:val="toc 4"/>
-    <w:basedOn w:val="598"/>
-    <w:next w:val="598"/>
+    <w:basedOn w:val="810"/>
+    <w:next w:val="810"/>
     <w:uiPriority w:val="39"/>
     <w:unhideWhenUsed/>
     <w:pPr>
@@ -12215,10 +13587,10 @@
       <w:spacing w:after="57"/>
     </w:pPr>
   </w:style>
-  <w:style w:type="paragraph" w:styleId="184">
+  <w:style w:type="paragraph" w:styleId="803">
     <w:name w:val="toc 5"/>
-    <w:basedOn w:val="598"/>
-    <w:next w:val="598"/>
+    <w:basedOn w:val="810"/>
+    <w:next w:val="810"/>
     <w:uiPriority w:val="39"/>
     <w:unhideWhenUsed/>
     <w:pPr>
@@ -12226,10 +13598,10 @@
       <w:spacing w:after="57"/>
     </w:pPr>
   </w:style>
-  <w:style w:type="paragraph" w:styleId="185">
+  <w:style w:type="paragraph" w:styleId="804">
     <w:name w:val="toc 6"/>
-    <w:basedOn w:val="598"/>
-    <w:next w:val="598"/>
+    <w:basedOn w:val="810"/>
+    <w:next w:val="810"/>
     <w:uiPriority w:val="39"/>
     <w:unhideWhenUsed/>
     <w:pPr>
@@ -12237,10 +13609,10 @@
       <w:spacing w:after="57"/>
     </w:pPr>
   </w:style>
-  <w:style w:type="paragraph" w:styleId="186">
+  <w:style w:type="paragraph" w:styleId="805">
     <w:name w:val="toc 7"/>
-    <w:basedOn w:val="598"/>
-    <w:next w:val="598"/>
+    <w:basedOn w:val="810"/>
+    <w:next w:val="810"/>
     <w:uiPriority w:val="39"/>
     <w:unhideWhenUsed/>
     <w:pPr>
@@ -12248,10 +13620,10 @@
       <w:spacing w:after="57"/>
     </w:pPr>
   </w:style>
-  <w:style w:type="paragraph" w:styleId="187">
+  <w:style w:type="paragraph" w:styleId="806">
     <w:name w:val="toc 8"/>
-    <w:basedOn w:val="598"/>
-    <w:next w:val="598"/>
+    <w:basedOn w:val="810"/>
+    <w:next w:val="810"/>
     <w:uiPriority w:val="39"/>
     <w:unhideWhenUsed/>
     <w:pPr>
@@ -12259,10 +13631,10 @@
       <w:spacing w:after="57"/>
     </w:pPr>
   </w:style>
-  <w:style w:type="paragraph" w:styleId="188">
+  <w:style w:type="paragraph" w:styleId="807">
     <w:name w:val="toc 9"/>
-    <w:basedOn w:val="598"/>
-    <w:next w:val="598"/>
+    <w:basedOn w:val="810"/>
+    <w:next w:val="810"/>
     <w:uiPriority w:val="39"/>
     <w:unhideWhenUsed/>
     <w:pPr>
@@ -12270,26 +13642,26 @@
       <w:spacing w:after="57"/>
     </w:pPr>
   </w:style>
-  <w:style w:type="paragraph" w:styleId="189">
+  <w:style w:type="paragraph" w:styleId="808">
     <w:name w:val="TOC Heading"/>
     <w:uiPriority w:val="39"/>
     <w:unhideWhenUsed/>
   </w:style>
-  <w:style w:type="paragraph" w:styleId="190">
+  <w:style w:type="paragraph" w:styleId="809">
     <w:name w:val="table of figures"/>
-    <w:basedOn w:val="598"/>
-    <w:next w:val="598"/>
+    <w:basedOn w:val="810"/>
+    <w:next w:val="810"/>
     <w:uiPriority w:val="99"/>
     <w:unhideWhenUsed/>
     <w:pPr>
       <w:spacing w:after="0" w:afterAutospacing="0"/>
     </w:pPr>
   </w:style>
-  <w:style w:type="paragraph" w:styleId="598" w:default="1">
+  <w:style w:type="paragraph" w:styleId="810" w:default="1">
     <w:name w:val="Normal"/>
     <w:qFormat/>
   </w:style>
-  <w:style w:type="table" w:styleId="599" w:default="1">
+  <w:style w:type="table" w:styleId="811" w:default="1">
     <w:name w:val="Normal Table"/>
     <w:uiPriority w:val="99"/>
     <w:semiHidden/>
@@ -12304,24 +13676,24 @@
       </w:tblCellMar>
     </w:tblPr>
   </w:style>
-  <w:style w:type="numbering" w:styleId="600" w:default="1">
+  <w:style w:type="numbering" w:styleId="812" w:default="1">
     <w:name w:val="No List"/>
     <w:uiPriority w:val="99"/>
     <w:semiHidden/>
     <w:unhideWhenUsed/>
   </w:style>
-  <w:style w:type="paragraph" w:styleId="601">
+  <w:style w:type="paragraph" w:styleId="813">
     <w:name w:val="No Spacing"/>
-    <w:basedOn w:val="598"/>
+    <w:basedOn w:val="810"/>
     <w:uiPriority w:val="1"/>
     <w:qFormat/>
     <w:pPr>
       <w:spacing w:after="0" w:line="240" w:lineRule="auto"/>
     </w:pPr>
   </w:style>
-  <w:style w:type="paragraph" w:styleId="602">
+  <w:style w:type="paragraph" w:styleId="814">
     <w:name w:val="List Paragraph"/>
-    <w:basedOn w:val="598"/>
+    <w:basedOn w:val="810"/>
     <w:uiPriority w:val="34"/>
     <w:qFormat/>
     <w:pPr>
@@ -12329,7 +13701,7 @@
       <w:ind w:left="720"/>
     </w:pPr>
   </w:style>
-  <w:style w:type="character" w:styleId="607" w:default="1">
+  <w:style w:type="character" w:styleId="815" w:default="1">
     <w:name w:val="Default Paragraph Font"/>
     <w:uiPriority w:val="1"/>
     <w:semiHidden/>

</xml_diff>